<commit_message>
Looping : reste a corriger cardinalité
</commit_message>
<xml_diff>
--- a/E-P_DB-GCR001-CdC.docx
+++ b/E-P_DB-GCR001-CdC.docx
@@ -1,6 +1,6 @@
 
 <file path=word/document.xml><?xml version="1.0" encoding="utf-8"?>
-<w:document xmlns:wpc="http://schemas.microsoft.com/office/word/2010/wordprocessingCanvas" xmlns:cx="http://schemas.microsoft.com/office/drawing/2014/chartex" xmlns:cx1="http://schemas.microsoft.com/office/drawing/2015/9/8/chartex" xmlns:mc="http://schemas.openxmlformats.org/markup-compatibility/2006" xmlns:o="urn:schemas-microsoft-com:office:office" xmlns:r="http://schemas.openxmlformats.org/officeDocument/2006/relationships" xmlns:m="http://schemas.openxmlformats.org/officeDocument/2006/math" xmlns:v="urn:schemas-microsoft-com:vml" xmlns:wp14="http://schemas.microsoft.com/office/word/2010/wordprocessingDrawing" xmlns:wp="http://schemas.openxmlformats.org/drawingml/2006/wordprocessingDrawing" xmlns:w10="urn:schemas-microsoft-com:office:word" xmlns:w="http://schemas.openxmlformats.org/wordprocessingml/2006/main" xmlns:w14="http://schemas.microsoft.com/office/word/2010/wordml" xmlns:w15="http://schemas.microsoft.com/office/word/2012/wordml" xmlns:w16se="http://schemas.microsoft.com/office/word/2015/wordml/symex" xmlns:wpg="http://schemas.microsoft.com/office/word/2010/wordprocessingGroup" xmlns:wpi="http://schemas.microsoft.com/office/word/2010/wordprocessingInk" xmlns:wne="http://schemas.microsoft.com/office/word/2006/wordml" xmlns:wps="http://schemas.microsoft.com/office/word/2010/wordprocessingShape" mc:Ignorable="w14 w15 w16se wp14">
+<w:document xmlns:wpc="http://schemas.microsoft.com/office/word/2010/wordprocessingCanvas" xmlns:cx="http://schemas.microsoft.com/office/drawing/2014/chartex" xmlns:cx1="http://schemas.microsoft.com/office/drawing/2015/9/8/chartex" xmlns:cx2="http://schemas.microsoft.com/office/drawing/2015/10/21/chartex" xmlns:cx3="http://schemas.microsoft.com/office/drawing/2016/5/9/chartex" xmlns:cx4="http://schemas.microsoft.com/office/drawing/2016/5/10/chartex" xmlns:cx5="http://schemas.microsoft.com/office/drawing/2016/5/11/chartex" xmlns:cx6="http://schemas.microsoft.com/office/drawing/2016/5/12/chartex" xmlns:cx7="http://schemas.microsoft.com/office/drawing/2016/5/13/chartex" xmlns:cx8="http://schemas.microsoft.com/office/drawing/2016/5/14/chartex" xmlns:mc="http://schemas.openxmlformats.org/markup-compatibility/2006" xmlns:aink="http://schemas.microsoft.com/office/drawing/2016/ink" xmlns:am3d="http://schemas.microsoft.com/office/drawing/2017/model3d" xmlns:o="urn:schemas-microsoft-com:office:office" xmlns:oel="http://schemas.microsoft.com/office/2019/extlst" xmlns:r="http://schemas.openxmlformats.org/officeDocument/2006/relationships" xmlns:m="http://schemas.openxmlformats.org/officeDocument/2006/math" xmlns:v="urn:schemas-microsoft-com:vml" xmlns:wp14="http://schemas.microsoft.com/office/word/2010/wordprocessingDrawing" xmlns:wp="http://schemas.openxmlformats.org/drawingml/2006/wordprocessingDrawing" xmlns:w10="urn:schemas-microsoft-com:office:word" xmlns:w="http://schemas.openxmlformats.org/wordprocessingml/2006/main" xmlns:w14="http://schemas.microsoft.com/office/word/2010/wordml" xmlns:w15="http://schemas.microsoft.com/office/word/2012/wordml" xmlns:w16cex="http://schemas.microsoft.com/office/word/2018/wordml/cex" xmlns:w16cid="http://schemas.microsoft.com/office/word/2016/wordml/cid" xmlns:w16="http://schemas.microsoft.com/office/word/2018/wordml" xmlns:w16sdtdh="http://schemas.microsoft.com/office/word/2020/wordml/sdtdatahash" xmlns:w16se="http://schemas.microsoft.com/office/word/2015/wordml/symex" xmlns:wpg="http://schemas.microsoft.com/office/word/2010/wordprocessingGroup" xmlns:wpi="http://schemas.microsoft.com/office/word/2010/wordprocessingInk" xmlns:wne="http://schemas.microsoft.com/office/word/2006/wordml" xmlns:wps="http://schemas.microsoft.com/office/word/2010/wordprocessingShape" mc:Ignorable="w14 w15 w16se w16cid w16 w16cex w16sdtdh wp14">
   <w:body>
     <w:p>
       <w:pPr>
@@ -76,12 +76,14 @@
                 <w:rFonts w:ascii="Century Gothic" w:hAnsi="Century Gothic"/>
               </w:rPr>
             </w:pPr>
+            <w:proofErr w:type="gramStart"/>
             <w:r>
               <w:rPr>
                 <w:rFonts w:ascii="Century Gothic" w:hAnsi="Century Gothic"/>
               </w:rPr>
               <w:t>Nom:</w:t>
             </w:r>
+            <w:proofErr w:type="gramEnd"/>
             <w:r>
               <w:rPr>
                 <w:rFonts w:ascii="Century Gothic" w:hAnsi="Century Gothic"/>
@@ -156,7 +158,21 @@
               <w:rPr>
                 <w:rFonts w:ascii="Century Gothic" w:hAnsi="Century Gothic"/>
               </w:rPr>
-              <w:t>ETML   /  SEBEILLON 12  /  1004 LAUSANNE</w:t>
+              <w:t xml:space="preserve">ETML   </w:t>
+            </w:r>
+            <w:proofErr w:type="gramStart"/>
+            <w:r>
+              <w:rPr>
+                <w:rFonts w:ascii="Century Gothic" w:hAnsi="Century Gothic"/>
+              </w:rPr>
+              <w:t>/  SEBEILLON</w:t>
+            </w:r>
+            <w:proofErr w:type="gramEnd"/>
+            <w:r>
+              <w:rPr>
+                <w:rFonts w:ascii="Century Gothic" w:hAnsi="Century Gothic"/>
+              </w:rPr>
+              <w:t xml:space="preserve"> 12  /  1004 LAUSANNE</w:t>
             </w:r>
           </w:p>
         </w:tc>
@@ -204,12 +220,14 @@
                 <w:rFonts w:ascii="Century Gothic" w:hAnsi="Century Gothic"/>
               </w:rPr>
             </w:pPr>
+            <w:proofErr w:type="gramStart"/>
             <w:r>
               <w:rPr>
                 <w:rFonts w:ascii="Century Gothic" w:hAnsi="Century Gothic"/>
               </w:rPr>
               <w:t>Nom:</w:t>
             </w:r>
+            <w:proofErr w:type="gramEnd"/>
             <w:r>
               <w:rPr>
                 <w:rFonts w:ascii="Century Gothic" w:hAnsi="Century Gothic"/>
@@ -240,6 +258,7 @@
                 <w:b w:val="0"/>
               </w:rPr>
             </w:pPr>
+            <w:proofErr w:type="gramStart"/>
             <w:r>
               <w:rPr>
                 <w:rFonts w:ascii="Century Gothic" w:hAnsi="Century Gothic"/>
@@ -262,6 +281,7 @@
               </w:rPr>
               <w:t>:</w:t>
             </w:r>
+            <w:proofErr w:type="gramEnd"/>
             <w:r>
               <w:rPr>
                 <w:rFonts w:ascii="Century Gothic" w:hAnsi="Century Gothic"/>
@@ -546,12 +566,14 @@
                 <w:rFonts w:ascii="Century Gothic" w:hAnsi="Century Gothic"/>
               </w:rPr>
             </w:pPr>
+            <w:proofErr w:type="gramStart"/>
             <w:r>
               <w:rPr>
                 <w:rFonts w:ascii="Century Gothic" w:hAnsi="Century Gothic"/>
               </w:rPr>
               <w:t>xx</w:t>
             </w:r>
+            <w:proofErr w:type="gramEnd"/>
             <w:r>
               <w:rPr>
                 <w:rFonts w:ascii="Century Gothic" w:hAnsi="Century Gothic"/>
@@ -979,8 +1001,16 @@
               <w:rPr>
                 <w:rFonts w:ascii="Century Gothic" w:hAnsi="Century Gothic"/>
               </w:rPr>
-              <w:t>Docker et conteneurs MySQL et PHPMyadmin</w:t>
+              <w:t xml:space="preserve">Docker et conteneurs MySQL et </w:t>
             </w:r>
+            <w:proofErr w:type="spellStart"/>
+            <w:r>
+              <w:rPr>
+                <w:rFonts w:ascii="Century Gothic" w:hAnsi="Century Gothic"/>
+              </w:rPr>
+              <w:t>PHPMyadmin</w:t>
+            </w:r>
+            <w:proofErr w:type="spellEnd"/>
           </w:p>
           <w:p>
             <w:pPr>
@@ -1236,6 +1266,7 @@
         </w:rPr>
         <w:t xml:space="preserve">L’aéroport international </w:t>
       </w:r>
+      <w:proofErr w:type="spellStart"/>
       <w:r>
         <w:rPr>
           <w:rFonts w:ascii="Century Gothic" w:hAnsi="Century Gothic"/>
@@ -1243,6 +1274,7 @@
         </w:rPr>
         <w:t>SkyConnect</w:t>
       </w:r>
+      <w:proofErr w:type="spellEnd"/>
       <w:r>
         <w:rPr>
           <w:rFonts w:ascii="Century Gothic" w:hAnsi="Century Gothic"/>
@@ -1283,6 +1315,7 @@
           <w:rFonts w:ascii="Century Gothic" w:hAnsi="Century Gothic"/>
         </w:rPr>
       </w:pPr>
+      <w:proofErr w:type="gramStart"/>
       <w:r>
         <w:rPr>
           <w:rFonts w:ascii="Century Gothic" w:hAnsi="Century Gothic"/>
@@ -1293,7 +1326,14 @@
         <w:rPr>
           <w:rFonts w:ascii="Century Gothic" w:hAnsi="Century Gothic"/>
         </w:rPr>
-        <w:t xml:space="preserve">e code </w:t>
+        <w:t>e</w:t>
+      </w:r>
+      <w:proofErr w:type="gramEnd"/>
+      <w:r>
+        <w:rPr>
+          <w:rFonts w:ascii="Century Gothic" w:hAnsi="Century Gothic"/>
+        </w:rPr>
+        <w:t xml:space="preserve"> code </w:t>
       </w:r>
       <w:r>
         <w:rPr>
@@ -1326,11 +1366,19 @@
           <w:rFonts w:ascii="Century Gothic" w:hAnsi="Century Gothic"/>
         </w:rPr>
       </w:pPr>
-      <w:r>
-        <w:rPr>
-          <w:rFonts w:ascii="Century Gothic" w:hAnsi="Century Gothic"/>
-        </w:rPr>
-        <w:t xml:space="preserve">le code </w:t>
+      <w:proofErr w:type="gramStart"/>
+      <w:r>
+        <w:rPr>
+          <w:rFonts w:ascii="Century Gothic" w:hAnsi="Century Gothic"/>
+        </w:rPr>
+        <w:t>le</w:t>
+      </w:r>
+      <w:proofErr w:type="gramEnd"/>
+      <w:r>
+        <w:rPr>
+          <w:rFonts w:ascii="Century Gothic" w:hAnsi="Century Gothic"/>
+        </w:rPr>
+        <w:t xml:space="preserve"> code </w:t>
       </w:r>
       <w:r>
         <w:rPr>
@@ -2105,6 +2153,7 @@
         </w:rPr>
         <w:t xml:space="preserve">L’interconnexion entre ces différentes entités assure une gestion fluide et efficace du trafic aérien. En utilisant ce modèle, l’aéroport </w:t>
       </w:r>
+      <w:proofErr w:type="spellStart"/>
       <w:r>
         <w:rPr>
           <w:rFonts w:ascii="Century Gothic" w:hAnsi="Century Gothic"/>
@@ -2112,6 +2161,7 @@
         </w:rPr>
         <w:t>SkyConnect</w:t>
       </w:r>
+      <w:proofErr w:type="spellEnd"/>
       <w:r>
         <w:rPr>
           <w:rFonts w:ascii="Century Gothic" w:hAnsi="Century Gothic"/>
@@ -2460,6 +2510,7 @@
         </w:rPr>
         <w:t xml:space="preserve"> et les exécuter dans votre base de données </w:t>
       </w:r>
+      <w:proofErr w:type="spellStart"/>
       <w:r>
         <w:rPr>
           <w:rFonts w:ascii="Century Gothic" w:hAnsi="Century Gothic"/>
@@ -2474,6 +2525,7 @@
         </w:rPr>
         <w:t>aeroport</w:t>
       </w:r>
+      <w:proofErr w:type="spellEnd"/>
       <w:r>
         <w:rPr>
           <w:rFonts w:ascii="Century Gothic" w:hAnsi="Century Gothic"/>
@@ -2507,8 +2559,17 @@
           <w:rFonts w:ascii="Century Gothic" w:hAnsi="Century Gothic"/>
           <w:b/>
         </w:rPr>
-        <w:t xml:space="preserve"> tsv</w:t>
-      </w:r>
+        <w:t xml:space="preserve"> </w:t>
+      </w:r>
+      <w:proofErr w:type="spellStart"/>
+      <w:r>
+        <w:rPr>
+          <w:rFonts w:ascii="Century Gothic" w:hAnsi="Century Gothic"/>
+          <w:b/>
+        </w:rPr>
+        <w:t>tsv</w:t>
+      </w:r>
+      <w:proofErr w:type="spellEnd"/>
       <w:r>
         <w:rPr>
           <w:rFonts w:ascii="Century Gothic" w:hAnsi="Century Gothic"/>
@@ -2601,25 +2662,40 @@
         <w:rPr>
           <w:rFonts w:ascii="Century Gothic" w:hAnsi="Century Gothic"/>
         </w:rPr>
-        <w:t>Exemple de résultat de la commande LOAD DATA pour la table t_reservation.</w:t>
-      </w:r>
-    </w:p>
-    <w:p>
-      <w:pPr>
-        <w:rPr>
-          <w:rFonts w:ascii="Century Gothic" w:hAnsi="Century Gothic"/>
-        </w:rPr>
-      </w:pPr>
-    </w:p>
-    <w:p>
-      <w:pPr>
-        <w:rPr>
-          <w:rFonts w:ascii="Century Gothic" w:hAnsi="Century Gothic"/>
-        </w:rPr>
-      </w:pPr>
-      <w:r>
-        <w:rPr>
-          <w:rFonts w:ascii="Century Gothic" w:hAnsi="Century Gothic"/>
+        <w:t xml:space="preserve">Exemple de résultat de la commande LOAD DATA pour la table </w:t>
+      </w:r>
+      <w:proofErr w:type="spellStart"/>
+      <w:r>
+        <w:rPr>
+          <w:rFonts w:ascii="Century Gothic" w:hAnsi="Century Gothic"/>
+        </w:rPr>
+        <w:t>t_reservation</w:t>
+      </w:r>
+      <w:proofErr w:type="spellEnd"/>
+      <w:r>
+        <w:rPr>
+          <w:rFonts w:ascii="Century Gothic" w:hAnsi="Century Gothic"/>
+        </w:rPr>
+        <w:t>.</w:t>
+      </w:r>
+    </w:p>
+    <w:p>
+      <w:pPr>
+        <w:rPr>
+          <w:rFonts w:ascii="Century Gothic" w:hAnsi="Century Gothic"/>
+        </w:rPr>
+      </w:pPr>
+    </w:p>
+    <w:p>
+      <w:pPr>
+        <w:rPr>
+          <w:rFonts w:ascii="Century Gothic" w:hAnsi="Century Gothic"/>
+        </w:rPr>
+      </w:pPr>
+      <w:r>
+        <w:rPr>
+          <w:rFonts w:ascii="Century Gothic" w:hAnsi="Century Gothic"/>
+          <w:noProof/>
         </w:rPr>
         <w:drawing>
           <wp:inline distT="0" distB="0" distL="0" distR="0" wp14:anchorId="7A5F939B" wp14:editId="1234CFCE">
@@ -2684,6 +2760,7 @@
         </w:rPr>
         <w:t xml:space="preserve">A noter qu’il y a 0 </w:t>
       </w:r>
+      <w:proofErr w:type="spellStart"/>
       <w:r>
         <w:rPr>
           <w:rFonts w:ascii="Century Gothic" w:hAnsi="Century Gothic"/>
@@ -2691,6 +2768,7 @@
         </w:rPr>
         <w:t>Skipped</w:t>
       </w:r>
+      <w:proofErr w:type="spellEnd"/>
       <w:r>
         <w:rPr>
           <w:rFonts w:ascii="Century Gothic" w:hAnsi="Century Gothic"/>
@@ -2738,8 +2816,6 @@
           <w:rFonts w:ascii="Century Gothic" w:hAnsi="Century Gothic"/>
         </w:rPr>
       </w:pPr>
-      <w:bookmarkStart w:id="0" w:name="_GoBack"/>
-      <w:bookmarkEnd w:id="0"/>
     </w:p>
     <w:p>
       <w:pPr>
@@ -2771,6 +2847,7 @@
         </w:rPr>
         <w:t xml:space="preserve">Imaginons que notre base de données </w:t>
       </w:r>
+      <w:proofErr w:type="spellStart"/>
       <w:r>
         <w:rPr>
           <w:rFonts w:ascii="Century Gothic" w:hAnsi="Century Gothic"/>
@@ -2778,6 +2855,7 @@
         </w:rPr>
         <w:t>db_aeroport</w:t>
       </w:r>
+      <w:proofErr w:type="spellEnd"/>
       <w:r>
         <w:rPr>
           <w:rFonts w:ascii="Century Gothic" w:hAnsi="Century Gothic"/>
@@ -2860,6 +2938,7 @@
         </w:rPr>
         <w:t xml:space="preserve">A l’aide de la commande </w:t>
       </w:r>
+      <w:proofErr w:type="spellStart"/>
       <w:r>
         <w:rPr>
           <w:rFonts w:ascii="Century Gothic" w:hAnsi="Century Gothic"/>
@@ -2867,6 +2946,7 @@
         </w:rPr>
         <w:t>mysqldump</w:t>
       </w:r>
+      <w:proofErr w:type="spellEnd"/>
       <w:r>
         <w:rPr>
           <w:rFonts w:ascii="Century Gothic" w:hAnsi="Century Gothic"/>
@@ -3085,7 +3165,21 @@
         <w:rPr>
           <w:rFonts w:ascii="Century Gothic" w:hAnsi="Century Gothic"/>
         </w:rPr>
-        <w:t>Un INSERT et un UPDATE sont effectués sur la db.</w:t>
+        <w:t xml:space="preserve">Un INSERT et un UPDATE sont effectués sur la </w:t>
+      </w:r>
+      <w:proofErr w:type="spellStart"/>
+      <w:r>
+        <w:rPr>
+          <w:rFonts w:ascii="Century Gothic" w:hAnsi="Century Gothic"/>
+        </w:rPr>
+        <w:t>db</w:t>
+      </w:r>
+      <w:proofErr w:type="spellEnd"/>
+      <w:r>
+        <w:rPr>
+          <w:rFonts w:ascii="Century Gothic" w:hAnsi="Century Gothic"/>
+        </w:rPr>
+        <w:t>.</w:t>
       </w:r>
     </w:p>
     <w:p>
@@ -3123,7 +3217,21 @@
         <w:rPr>
           <w:rFonts w:ascii="Century Gothic" w:hAnsi="Century Gothic"/>
         </w:rPr>
-        <w:t xml:space="preserve">A l’aide de mes backups, je suis en capacité de restaurer la DB. </w:t>
+        <w:t xml:space="preserve">A l’aide de mes backups, </w:t>
+      </w:r>
+      <w:proofErr w:type="gramStart"/>
+      <w:r>
+        <w:rPr>
+          <w:rFonts w:ascii="Century Gothic" w:hAnsi="Century Gothic"/>
+        </w:rPr>
+        <w:t>je suis en capacité</w:t>
+      </w:r>
+      <w:proofErr w:type="gramEnd"/>
+      <w:r>
+        <w:rPr>
+          <w:rFonts w:ascii="Century Gothic" w:hAnsi="Century Gothic"/>
+        </w:rPr>
+        <w:t xml:space="preserve"> de restaurer la DB. </w:t>
       </w:r>
     </w:p>
     <w:p>
@@ -3208,13 +3316,28 @@
           <w:rFonts w:ascii="Century Gothic" w:hAnsi="Century Gothic"/>
           <w:u w:val="single"/>
         </w:rPr>
-        <w:t>Requête n°1</w:t>
-      </w:r>
-      <w:r>
-        <w:rPr>
-          <w:rFonts w:ascii="Century Gothic" w:hAnsi="Century Gothic"/>
-        </w:rPr>
-        <w:t xml:space="preserve">: </w:t>
+        <w:t>Requête n°</w:t>
+      </w:r>
+      <w:proofErr w:type="gramStart"/>
+      <w:r>
+        <w:rPr>
+          <w:rFonts w:ascii="Century Gothic" w:hAnsi="Century Gothic"/>
+          <w:u w:val="single"/>
+        </w:rPr>
+        <w:t>1</w:t>
+      </w:r>
+      <w:r>
+        <w:rPr>
+          <w:rFonts w:ascii="Century Gothic" w:hAnsi="Century Gothic"/>
+        </w:rPr>
+        <w:t>:</w:t>
+      </w:r>
+      <w:proofErr w:type="gramEnd"/>
+      <w:r>
+        <w:rPr>
+          <w:rFonts w:ascii="Century Gothic" w:hAnsi="Century Gothic"/>
+        </w:rPr>
+        <w:t xml:space="preserve"> </w:t>
       </w:r>
     </w:p>
     <w:p>
@@ -3254,12 +3377,21 @@
         </w:rPr>
         <w:t xml:space="preserve">de la compagnie </w:t>
       </w:r>
+      <w:proofErr w:type="spellStart"/>
       <w:r>
         <w:rPr>
           <w:rFonts w:ascii="Century Gothic" w:hAnsi="Century Gothic"/>
           <w:b/>
         </w:rPr>
-        <w:t>compagnie_id = 60</w:t>
+        <w:t>compagnie_id</w:t>
+      </w:r>
+      <w:proofErr w:type="spellEnd"/>
+      <w:r>
+        <w:rPr>
+          <w:rFonts w:ascii="Century Gothic" w:hAnsi="Century Gothic"/>
+          <w:b/>
+        </w:rPr>
+        <w:t xml:space="preserve"> = 60</w:t>
       </w:r>
       <w:r>
         <w:rPr>
@@ -3299,13 +3431,28 @@
           <w:rFonts w:ascii="Century Gothic" w:hAnsi="Century Gothic"/>
           <w:u w:val="single"/>
         </w:rPr>
-        <w:t>Requête n°2</w:t>
-      </w:r>
-      <w:r>
-        <w:rPr>
-          <w:rFonts w:ascii="Century Gothic" w:hAnsi="Century Gothic"/>
-        </w:rPr>
-        <w:t xml:space="preserve">: </w:t>
+        <w:t>Requête n°</w:t>
+      </w:r>
+      <w:proofErr w:type="gramStart"/>
+      <w:r>
+        <w:rPr>
+          <w:rFonts w:ascii="Century Gothic" w:hAnsi="Century Gothic"/>
+          <w:u w:val="single"/>
+        </w:rPr>
+        <w:t>2</w:t>
+      </w:r>
+      <w:r>
+        <w:rPr>
+          <w:rFonts w:ascii="Century Gothic" w:hAnsi="Century Gothic"/>
+        </w:rPr>
+        <w:t>:</w:t>
+      </w:r>
+      <w:proofErr w:type="gramEnd"/>
+      <w:r>
+        <w:rPr>
+          <w:rFonts w:ascii="Century Gothic" w:hAnsi="Century Gothic"/>
+        </w:rPr>
+        <w:t xml:space="preserve"> </w:t>
       </w:r>
     </w:p>
     <w:p>
@@ -3371,13 +3518,28 @@
           <w:rFonts w:ascii="Century Gothic" w:hAnsi="Century Gothic"/>
           <w:u w:val="single"/>
         </w:rPr>
-        <w:t>Requête n°3</w:t>
-      </w:r>
-      <w:r>
-        <w:rPr>
-          <w:rFonts w:ascii="Century Gothic" w:hAnsi="Century Gothic"/>
-        </w:rPr>
-        <w:t xml:space="preserve">: </w:t>
+        <w:t>Requête n°</w:t>
+      </w:r>
+      <w:proofErr w:type="gramStart"/>
+      <w:r>
+        <w:rPr>
+          <w:rFonts w:ascii="Century Gothic" w:hAnsi="Century Gothic"/>
+          <w:u w:val="single"/>
+        </w:rPr>
+        <w:t>3</w:t>
+      </w:r>
+      <w:r>
+        <w:rPr>
+          <w:rFonts w:ascii="Century Gothic" w:hAnsi="Century Gothic"/>
+        </w:rPr>
+        <w:t>:</w:t>
+      </w:r>
+      <w:proofErr w:type="gramEnd"/>
+      <w:r>
+        <w:rPr>
+          <w:rFonts w:ascii="Century Gothic" w:hAnsi="Century Gothic"/>
+        </w:rPr>
+        <w:t xml:space="preserve"> </w:t>
       </w:r>
     </w:p>
     <w:p>
@@ -3415,7 +3577,21 @@
         <w:rPr>
           <w:rFonts w:ascii="Century Gothic" w:hAnsi="Century Gothic"/>
         </w:rPr>
-        <w:t xml:space="preserve"> (compagnie_fk)</w:t>
+        <w:t xml:space="preserve"> (</w:t>
+      </w:r>
+      <w:proofErr w:type="spellStart"/>
+      <w:r>
+        <w:rPr>
+          <w:rFonts w:ascii="Century Gothic" w:hAnsi="Century Gothic"/>
+        </w:rPr>
+        <w:t>compagnie_fk</w:t>
+      </w:r>
+      <w:proofErr w:type="spellEnd"/>
+      <w:r>
+        <w:rPr>
+          <w:rFonts w:ascii="Century Gothic" w:hAnsi="Century Gothic"/>
+        </w:rPr>
+        <w:t>)</w:t>
       </w:r>
       <w:r>
         <w:rPr>
@@ -3468,13 +3644,28 @@
           <w:rFonts w:ascii="Century Gothic" w:hAnsi="Century Gothic"/>
           <w:u w:val="single"/>
         </w:rPr>
-        <w:t>Requête n°4</w:t>
-      </w:r>
-      <w:r>
-        <w:rPr>
-          <w:rFonts w:ascii="Century Gothic" w:hAnsi="Century Gothic"/>
-        </w:rPr>
-        <w:t xml:space="preserve">: </w:t>
+        <w:t>Requête n°</w:t>
+      </w:r>
+      <w:proofErr w:type="gramStart"/>
+      <w:r>
+        <w:rPr>
+          <w:rFonts w:ascii="Century Gothic" w:hAnsi="Century Gothic"/>
+          <w:u w:val="single"/>
+        </w:rPr>
+        <w:t>4</w:t>
+      </w:r>
+      <w:r>
+        <w:rPr>
+          <w:rFonts w:ascii="Century Gothic" w:hAnsi="Century Gothic"/>
+        </w:rPr>
+        <w:t>:</w:t>
+      </w:r>
+      <w:proofErr w:type="gramEnd"/>
+      <w:r>
+        <w:rPr>
+          <w:rFonts w:ascii="Century Gothic" w:hAnsi="Century Gothic"/>
+        </w:rPr>
+        <w:t xml:space="preserve"> </w:t>
       </w:r>
     </w:p>
     <w:p>
@@ -3638,13 +3829,28 @@
           <w:rFonts w:ascii="Century Gothic" w:hAnsi="Century Gothic"/>
           <w:u w:val="single"/>
         </w:rPr>
-        <w:t>Requête n°5</w:t>
-      </w:r>
-      <w:r>
-        <w:rPr>
-          <w:rFonts w:ascii="Century Gothic" w:hAnsi="Century Gothic"/>
-        </w:rPr>
-        <w:t xml:space="preserve">: </w:t>
+        <w:t>Requête n°</w:t>
+      </w:r>
+      <w:proofErr w:type="gramStart"/>
+      <w:r>
+        <w:rPr>
+          <w:rFonts w:ascii="Century Gothic" w:hAnsi="Century Gothic"/>
+          <w:u w:val="single"/>
+        </w:rPr>
+        <w:t>5</w:t>
+      </w:r>
+      <w:r>
+        <w:rPr>
+          <w:rFonts w:ascii="Century Gothic" w:hAnsi="Century Gothic"/>
+        </w:rPr>
+        <w:t>:</w:t>
+      </w:r>
+      <w:proofErr w:type="gramEnd"/>
+      <w:r>
+        <w:rPr>
+          <w:rFonts w:ascii="Century Gothic" w:hAnsi="Century Gothic"/>
+        </w:rPr>
+        <w:t xml:space="preserve"> </w:t>
       </w:r>
     </w:p>
     <w:p>
@@ -3670,7 +3876,21 @@
         <w:rPr>
           <w:rFonts w:ascii="Century Gothic" w:hAnsi="Century Gothic"/>
         </w:rPr>
-        <w:t xml:space="preserve"> (vol_fk)</w:t>
+        <w:t xml:space="preserve"> (</w:t>
+      </w:r>
+      <w:proofErr w:type="spellStart"/>
+      <w:r>
+        <w:rPr>
+          <w:rFonts w:ascii="Century Gothic" w:hAnsi="Century Gothic"/>
+        </w:rPr>
+        <w:t>vol_fk</w:t>
+      </w:r>
+      <w:proofErr w:type="spellEnd"/>
+      <w:r>
+        <w:rPr>
+          <w:rFonts w:ascii="Century Gothic" w:hAnsi="Century Gothic"/>
+        </w:rPr>
+        <w:t>)</w:t>
       </w:r>
       <w:r>
         <w:rPr>
@@ -3710,13 +3930,28 @@
           <w:rFonts w:ascii="Century Gothic" w:hAnsi="Century Gothic"/>
           <w:u w:val="single"/>
         </w:rPr>
-        <w:t>Requête n°6</w:t>
-      </w:r>
-      <w:r>
-        <w:rPr>
-          <w:rFonts w:ascii="Century Gothic" w:hAnsi="Century Gothic"/>
-        </w:rPr>
-        <w:t xml:space="preserve">: </w:t>
+        <w:t>Requête n°</w:t>
+      </w:r>
+      <w:proofErr w:type="gramStart"/>
+      <w:r>
+        <w:rPr>
+          <w:rFonts w:ascii="Century Gothic" w:hAnsi="Century Gothic"/>
+          <w:u w:val="single"/>
+        </w:rPr>
+        <w:t>6</w:t>
+      </w:r>
+      <w:r>
+        <w:rPr>
+          <w:rFonts w:ascii="Century Gothic" w:hAnsi="Century Gothic"/>
+        </w:rPr>
+        <w:t>:</w:t>
+      </w:r>
+      <w:proofErr w:type="gramEnd"/>
+      <w:r>
+        <w:rPr>
+          <w:rFonts w:ascii="Century Gothic" w:hAnsi="Century Gothic"/>
+        </w:rPr>
+        <w:t xml:space="preserve"> </w:t>
       </w:r>
     </w:p>
     <w:p>
@@ -3793,13 +4028,28 @@
           <w:rFonts w:ascii="Century Gothic" w:hAnsi="Century Gothic"/>
           <w:u w:val="single"/>
         </w:rPr>
-        <w:t>Requête n°7</w:t>
-      </w:r>
-      <w:r>
-        <w:rPr>
-          <w:rFonts w:ascii="Century Gothic" w:hAnsi="Century Gothic"/>
-        </w:rPr>
-        <w:t xml:space="preserve">: </w:t>
+        <w:t>Requête n°</w:t>
+      </w:r>
+      <w:proofErr w:type="gramStart"/>
+      <w:r>
+        <w:rPr>
+          <w:rFonts w:ascii="Century Gothic" w:hAnsi="Century Gothic"/>
+          <w:u w:val="single"/>
+        </w:rPr>
+        <w:t>7</w:t>
+      </w:r>
+      <w:r>
+        <w:rPr>
+          <w:rFonts w:ascii="Century Gothic" w:hAnsi="Century Gothic"/>
+        </w:rPr>
+        <w:t>:</w:t>
+      </w:r>
+      <w:proofErr w:type="gramEnd"/>
+      <w:r>
+        <w:rPr>
+          <w:rFonts w:ascii="Century Gothic" w:hAnsi="Century Gothic"/>
+        </w:rPr>
+        <w:t xml:space="preserve"> </w:t>
       </w:r>
     </w:p>
     <w:p>
@@ -3856,7 +4106,15 @@
           <w:rFonts w:ascii="Century Gothic" w:hAnsi="Century Gothic"/>
           <w:u w:val="single"/>
         </w:rPr>
-        <w:t>Requête n°8</w:t>
+        <w:t>Requête n°</w:t>
+      </w:r>
+      <w:proofErr w:type="gramStart"/>
+      <w:r>
+        <w:rPr>
+          <w:rFonts w:ascii="Century Gothic" w:hAnsi="Century Gothic"/>
+          <w:u w:val="single"/>
+        </w:rPr>
+        <w:t>8</w:t>
       </w:r>
       <w:r>
         <w:rPr>
@@ -3864,6 +4122,7 @@
         </w:rPr>
         <w:t>:</w:t>
       </w:r>
+      <w:proofErr w:type="gramEnd"/>
     </w:p>
     <w:p>
       <w:pPr>
@@ -3900,7 +4159,21 @@
         <w:rPr>
           <w:rFonts w:ascii="Century Gothic" w:hAnsi="Century Gothic"/>
         </w:rPr>
-        <w:t xml:space="preserve">(compagnie_fk) </w:t>
+        <w:t>(</w:t>
+      </w:r>
+      <w:proofErr w:type="spellStart"/>
+      <w:r>
+        <w:rPr>
+          <w:rFonts w:ascii="Century Gothic" w:hAnsi="Century Gothic"/>
+        </w:rPr>
+        <w:t>compagnie_fk</w:t>
+      </w:r>
+      <w:proofErr w:type="spellEnd"/>
+      <w:r>
+        <w:rPr>
+          <w:rFonts w:ascii="Century Gothic" w:hAnsi="Century Gothic"/>
+        </w:rPr>
+        <w:t xml:space="preserve">) </w:t>
       </w:r>
       <w:r>
         <w:rPr>
@@ -3964,13 +4237,28 @@
           <w:rFonts w:ascii="Century Gothic" w:hAnsi="Century Gothic"/>
           <w:u w:val="single"/>
         </w:rPr>
-        <w:t>Requête n°9</w:t>
-      </w:r>
-      <w:r>
-        <w:rPr>
-          <w:rFonts w:ascii="Century Gothic" w:hAnsi="Century Gothic"/>
-        </w:rPr>
-        <w:t xml:space="preserve">: </w:t>
+        <w:t>Requête n°</w:t>
+      </w:r>
+      <w:proofErr w:type="gramStart"/>
+      <w:r>
+        <w:rPr>
+          <w:rFonts w:ascii="Century Gothic" w:hAnsi="Century Gothic"/>
+          <w:u w:val="single"/>
+        </w:rPr>
+        <w:t>9</w:t>
+      </w:r>
+      <w:r>
+        <w:rPr>
+          <w:rFonts w:ascii="Century Gothic" w:hAnsi="Century Gothic"/>
+        </w:rPr>
+        <w:t>:</w:t>
+      </w:r>
+      <w:proofErr w:type="gramEnd"/>
+      <w:r>
+        <w:rPr>
+          <w:rFonts w:ascii="Century Gothic" w:hAnsi="Century Gothic"/>
+        </w:rPr>
+        <w:t xml:space="preserve"> </w:t>
       </w:r>
     </w:p>
     <w:p>
@@ -4145,7 +4433,15 @@
           <w:rFonts w:ascii="Century Gothic" w:hAnsi="Century Gothic"/>
           <w:u w:val="single"/>
         </w:rPr>
-        <w:t>Requête n°10</w:t>
+        <w:t>Requête n°</w:t>
+      </w:r>
+      <w:proofErr w:type="gramStart"/>
+      <w:r>
+        <w:rPr>
+          <w:rFonts w:ascii="Century Gothic" w:hAnsi="Century Gothic"/>
+          <w:u w:val="single"/>
+        </w:rPr>
+        <w:t>10</w:t>
       </w:r>
       <w:r>
         <w:rPr>
@@ -4153,6 +4449,7 @@
         </w:rPr>
         <w:t>:</w:t>
       </w:r>
+      <w:proofErr w:type="gramEnd"/>
     </w:p>
     <w:p>
       <w:pPr>
@@ -4318,7 +4615,15 @@
           <w:rFonts w:ascii="Century Gothic" w:hAnsi="Century Gothic"/>
           <w:u w:val="single"/>
         </w:rPr>
-        <w:t>Requête n°1</w:t>
+        <w:t>Requête n°</w:t>
+      </w:r>
+      <w:proofErr w:type="gramStart"/>
+      <w:r>
+        <w:rPr>
+          <w:rFonts w:ascii="Century Gothic" w:hAnsi="Century Gothic"/>
+          <w:u w:val="single"/>
+        </w:rPr>
+        <w:t>1</w:t>
       </w:r>
       <w:r>
         <w:rPr>
@@ -4326,202 +4631,625 @@
         </w:rPr>
         <w:t>:</w:t>
       </w:r>
-    </w:p>
-    <w:p>
-      <w:pPr>
-        <w:rPr>
-          <w:rFonts w:ascii="Century Gothic" w:hAnsi="Century Gothic"/>
-        </w:rPr>
-      </w:pPr>
-    </w:p>
-    <w:p>
-      <w:pPr>
-        <w:rPr>
-          <w:rFonts w:ascii="Century Gothic" w:hAnsi="Century Gothic"/>
-        </w:rPr>
-      </w:pPr>
-      <w:r>
-        <w:rPr>
-          <w:rFonts w:ascii="Century Gothic" w:hAnsi="Century Gothic"/>
-        </w:rPr>
-        <w:t>SELECT V.vol_id, V.heure_depart, V.heure_arrivee, C.nom AS compagnie</w:t>
-      </w:r>
-    </w:p>
-    <w:p>
-      <w:pPr>
-        <w:rPr>
-          <w:rFonts w:ascii="Century Gothic" w:hAnsi="Century Gothic"/>
-        </w:rPr>
-      </w:pPr>
-      <w:r>
-        <w:rPr>
-          <w:rFonts w:ascii="Century Gothic" w:hAnsi="Century Gothic"/>
-        </w:rPr>
-        <w:t>FROM t_vol AS V</w:t>
-      </w:r>
-    </w:p>
-    <w:p>
-      <w:pPr>
-        <w:rPr>
-          <w:rFonts w:ascii="Century Gothic" w:hAnsi="Century Gothic"/>
-        </w:rPr>
-      </w:pPr>
-      <w:r>
-        <w:rPr>
-          <w:rFonts w:ascii="Century Gothic" w:hAnsi="Century Gothic"/>
-        </w:rPr>
-        <w:t>INNER JOIN t_compagnie AS C ON V.compagnie_fk = C.compagnie_id</w:t>
-      </w:r>
-    </w:p>
-    <w:p>
-      <w:pPr>
-        <w:rPr>
-          <w:rFonts w:ascii="Century Gothic" w:hAnsi="Century Gothic"/>
-        </w:rPr>
-      </w:pPr>
-      <w:r>
-        <w:rPr>
-          <w:rFonts w:ascii="Century Gothic" w:hAnsi="Century Gothic"/>
-        </w:rPr>
-        <w:t>WHERE V.compagnie_fk = 3 AND V.heure_depart &gt; '12:00:00'</w:t>
-      </w:r>
-    </w:p>
-    <w:p>
-      <w:pPr>
-        <w:rPr>
-          <w:rFonts w:ascii="Century Gothic" w:hAnsi="Century Gothic"/>
-        </w:rPr>
-      </w:pPr>
-      <w:r>
-        <w:rPr>
-          <w:rFonts w:ascii="Century Gothic" w:hAnsi="Century Gothic"/>
-        </w:rPr>
-        <w:t>ORDER BY V.heure_depart DESC;</w:t>
-      </w:r>
-    </w:p>
-    <w:p>
-      <w:pPr>
-        <w:rPr>
-          <w:rFonts w:ascii="Century Gothic" w:hAnsi="Century Gothic"/>
-        </w:rPr>
-      </w:pPr>
-    </w:p>
-    <w:p>
-      <w:pPr>
-        <w:rPr>
-          <w:rFonts w:ascii="Century Gothic" w:hAnsi="Century Gothic"/>
-        </w:rPr>
-      </w:pPr>
+      <w:proofErr w:type="gramEnd"/>
+    </w:p>
+    <w:p>
+      <w:pPr>
+        <w:rPr>
+          <w:rFonts w:ascii="Century Gothic" w:hAnsi="Century Gothic"/>
+        </w:rPr>
+      </w:pPr>
+    </w:p>
+    <w:p>
+      <w:pPr>
+        <w:rPr>
+          <w:rFonts w:ascii="Century Gothic" w:hAnsi="Century Gothic"/>
+        </w:rPr>
+      </w:pPr>
+      <w:r>
+        <w:rPr>
+          <w:rFonts w:ascii="Century Gothic" w:hAnsi="Century Gothic"/>
+        </w:rPr>
+        <w:t xml:space="preserve">SELECT </w:t>
+      </w:r>
+      <w:proofErr w:type="spellStart"/>
+      <w:r>
+        <w:rPr>
+          <w:rFonts w:ascii="Century Gothic" w:hAnsi="Century Gothic"/>
+        </w:rPr>
+        <w:t>V.vol_id</w:t>
+      </w:r>
+      <w:proofErr w:type="spellEnd"/>
+      <w:r>
+        <w:rPr>
+          <w:rFonts w:ascii="Century Gothic" w:hAnsi="Century Gothic"/>
+        </w:rPr>
+        <w:t xml:space="preserve">, </w:t>
+      </w:r>
+      <w:proofErr w:type="spellStart"/>
+      <w:proofErr w:type="gramStart"/>
+      <w:r>
+        <w:rPr>
+          <w:rFonts w:ascii="Century Gothic" w:hAnsi="Century Gothic"/>
+        </w:rPr>
+        <w:t>V.heure</w:t>
+      </w:r>
+      <w:proofErr w:type="gramEnd"/>
+      <w:r>
+        <w:rPr>
+          <w:rFonts w:ascii="Century Gothic" w:hAnsi="Century Gothic"/>
+        </w:rPr>
+        <w:t>_depart</w:t>
+      </w:r>
+      <w:proofErr w:type="spellEnd"/>
+      <w:r>
+        <w:rPr>
+          <w:rFonts w:ascii="Century Gothic" w:hAnsi="Century Gothic"/>
+        </w:rPr>
+        <w:t xml:space="preserve">, </w:t>
+      </w:r>
+      <w:proofErr w:type="spellStart"/>
+      <w:r>
+        <w:rPr>
+          <w:rFonts w:ascii="Century Gothic" w:hAnsi="Century Gothic"/>
+        </w:rPr>
+        <w:t>V.heure_arrivee</w:t>
+      </w:r>
+      <w:proofErr w:type="spellEnd"/>
+      <w:r>
+        <w:rPr>
+          <w:rFonts w:ascii="Century Gothic" w:hAnsi="Century Gothic"/>
+        </w:rPr>
+        <w:t xml:space="preserve">, </w:t>
+      </w:r>
+      <w:proofErr w:type="spellStart"/>
+      <w:r>
+        <w:rPr>
+          <w:rFonts w:ascii="Century Gothic" w:hAnsi="Century Gothic"/>
+        </w:rPr>
+        <w:t>C.nom</w:t>
+      </w:r>
+      <w:proofErr w:type="spellEnd"/>
+      <w:r>
+        <w:rPr>
+          <w:rFonts w:ascii="Century Gothic" w:hAnsi="Century Gothic"/>
+        </w:rPr>
+        <w:t xml:space="preserve"> AS compagnie</w:t>
+      </w:r>
+    </w:p>
+    <w:p>
+      <w:pPr>
+        <w:rPr>
+          <w:rFonts w:ascii="Century Gothic" w:hAnsi="Century Gothic"/>
+        </w:rPr>
+      </w:pPr>
+      <w:r>
+        <w:rPr>
+          <w:rFonts w:ascii="Century Gothic" w:hAnsi="Century Gothic"/>
+        </w:rPr>
+        <w:t xml:space="preserve">FROM </w:t>
+      </w:r>
+      <w:proofErr w:type="spellStart"/>
+      <w:r>
+        <w:rPr>
+          <w:rFonts w:ascii="Century Gothic" w:hAnsi="Century Gothic"/>
+        </w:rPr>
+        <w:t>t_vol</w:t>
+      </w:r>
+      <w:proofErr w:type="spellEnd"/>
+      <w:r>
+        <w:rPr>
+          <w:rFonts w:ascii="Century Gothic" w:hAnsi="Century Gothic"/>
+        </w:rPr>
+        <w:t xml:space="preserve"> AS V</w:t>
+      </w:r>
+    </w:p>
+    <w:p>
+      <w:pPr>
+        <w:rPr>
+          <w:rFonts w:ascii="Century Gothic" w:hAnsi="Century Gothic"/>
+        </w:rPr>
+      </w:pPr>
+      <w:r>
+        <w:rPr>
+          <w:rFonts w:ascii="Century Gothic" w:hAnsi="Century Gothic"/>
+        </w:rPr>
+        <w:t xml:space="preserve">INNER JOIN </w:t>
+      </w:r>
+      <w:proofErr w:type="spellStart"/>
+      <w:r>
+        <w:rPr>
+          <w:rFonts w:ascii="Century Gothic" w:hAnsi="Century Gothic"/>
+        </w:rPr>
+        <w:t>t_compagnie</w:t>
+      </w:r>
+      <w:proofErr w:type="spellEnd"/>
+      <w:r>
+        <w:rPr>
+          <w:rFonts w:ascii="Century Gothic" w:hAnsi="Century Gothic"/>
+        </w:rPr>
+        <w:t xml:space="preserve"> AS C ON </w:t>
+      </w:r>
+      <w:proofErr w:type="spellStart"/>
+      <w:proofErr w:type="gramStart"/>
+      <w:r>
+        <w:rPr>
+          <w:rFonts w:ascii="Century Gothic" w:hAnsi="Century Gothic"/>
+        </w:rPr>
+        <w:t>V.compagnie</w:t>
+      </w:r>
+      <w:proofErr w:type="gramEnd"/>
+      <w:r>
+        <w:rPr>
+          <w:rFonts w:ascii="Century Gothic" w:hAnsi="Century Gothic"/>
+        </w:rPr>
+        <w:t>_fk</w:t>
+      </w:r>
+      <w:proofErr w:type="spellEnd"/>
+      <w:r>
+        <w:rPr>
+          <w:rFonts w:ascii="Century Gothic" w:hAnsi="Century Gothic"/>
+        </w:rPr>
+        <w:t xml:space="preserve"> = </w:t>
+      </w:r>
+      <w:proofErr w:type="spellStart"/>
+      <w:r>
+        <w:rPr>
+          <w:rFonts w:ascii="Century Gothic" w:hAnsi="Century Gothic"/>
+        </w:rPr>
+        <w:t>C.compagnie_id</w:t>
+      </w:r>
+      <w:proofErr w:type="spellEnd"/>
+    </w:p>
+    <w:p>
+      <w:pPr>
+        <w:rPr>
+          <w:rFonts w:ascii="Century Gothic" w:hAnsi="Century Gothic"/>
+          <w:lang w:val="en-US"/>
+        </w:rPr>
+      </w:pPr>
+      <w:r>
+        <w:rPr>
+          <w:rFonts w:ascii="Century Gothic" w:hAnsi="Century Gothic"/>
+          <w:lang w:val="en-US"/>
+        </w:rPr>
+        <w:t xml:space="preserve">WHERE </w:t>
+      </w:r>
+      <w:proofErr w:type="spellStart"/>
+      <w:proofErr w:type="gramStart"/>
+      <w:r>
+        <w:rPr>
+          <w:rFonts w:ascii="Century Gothic" w:hAnsi="Century Gothic"/>
+          <w:lang w:val="en-US"/>
+        </w:rPr>
+        <w:t>V.compagnie</w:t>
+      </w:r>
+      <w:proofErr w:type="gramEnd"/>
+      <w:r>
+        <w:rPr>
+          <w:rFonts w:ascii="Century Gothic" w:hAnsi="Century Gothic"/>
+          <w:lang w:val="en-US"/>
+        </w:rPr>
+        <w:t>_fk</w:t>
+      </w:r>
+      <w:proofErr w:type="spellEnd"/>
+      <w:r>
+        <w:rPr>
+          <w:rFonts w:ascii="Century Gothic" w:hAnsi="Century Gothic"/>
+          <w:lang w:val="en-US"/>
+        </w:rPr>
+        <w:t xml:space="preserve"> = 3 AND </w:t>
+      </w:r>
+      <w:proofErr w:type="spellStart"/>
+      <w:r>
+        <w:rPr>
+          <w:rFonts w:ascii="Century Gothic" w:hAnsi="Century Gothic"/>
+          <w:lang w:val="en-US"/>
+        </w:rPr>
+        <w:t>V.heure_depart</w:t>
+      </w:r>
+      <w:proofErr w:type="spellEnd"/>
+      <w:r>
+        <w:rPr>
+          <w:rFonts w:ascii="Century Gothic" w:hAnsi="Century Gothic"/>
+          <w:lang w:val="en-US"/>
+        </w:rPr>
+        <w:t xml:space="preserve"> &gt; '12:00:00'</w:t>
+      </w:r>
+    </w:p>
+    <w:p>
+      <w:pPr>
+        <w:rPr>
+          <w:rFonts w:ascii="Century Gothic" w:hAnsi="Century Gothic"/>
+          <w:lang w:val="en-US"/>
+        </w:rPr>
+      </w:pPr>
+      <w:r>
+        <w:rPr>
+          <w:rFonts w:ascii="Century Gothic" w:hAnsi="Century Gothic"/>
+          <w:lang w:val="en-US"/>
+        </w:rPr>
+        <w:t xml:space="preserve">ORDER BY </w:t>
+      </w:r>
+      <w:proofErr w:type="spellStart"/>
+      <w:proofErr w:type="gramStart"/>
+      <w:r>
+        <w:rPr>
+          <w:rFonts w:ascii="Century Gothic" w:hAnsi="Century Gothic"/>
+          <w:lang w:val="en-US"/>
+        </w:rPr>
+        <w:t>V.heure</w:t>
+      </w:r>
+      <w:proofErr w:type="gramEnd"/>
+      <w:r>
+        <w:rPr>
+          <w:rFonts w:ascii="Century Gothic" w:hAnsi="Century Gothic"/>
+          <w:lang w:val="en-US"/>
+        </w:rPr>
+        <w:t>_depart</w:t>
+      </w:r>
+      <w:proofErr w:type="spellEnd"/>
+      <w:r>
+        <w:rPr>
+          <w:rFonts w:ascii="Century Gothic" w:hAnsi="Century Gothic"/>
+          <w:lang w:val="en-US"/>
+        </w:rPr>
+        <w:t xml:space="preserve"> DESC;</w:t>
+      </w:r>
+    </w:p>
+    <w:p>
+      <w:pPr>
+        <w:rPr>
+          <w:rFonts w:ascii="Century Gothic" w:hAnsi="Century Gothic"/>
+          <w:lang w:val="en-US"/>
+        </w:rPr>
+      </w:pPr>
+    </w:p>
+    <w:p>
+      <w:pPr>
+        <w:rPr>
+          <w:rFonts w:ascii="Century Gothic" w:hAnsi="Century Gothic"/>
+          <w:lang w:val="en-US"/>
+        </w:rPr>
+      </w:pPr>
+      <w:proofErr w:type="spellStart"/>
       <w:r>
         <w:rPr>
           <w:rFonts w:ascii="Century Gothic" w:hAnsi="Century Gothic"/>
           <w:u w:val="single"/>
-        </w:rPr>
-        <w:t xml:space="preserve">Requête n°2 </w:t>
-      </w:r>
-      <w:r>
-        <w:rPr>
-          <w:rFonts w:ascii="Century Gothic" w:hAnsi="Century Gothic"/>
+          <w:lang w:val="en-US"/>
+        </w:rPr>
+        <w:t>Requête</w:t>
+      </w:r>
+      <w:proofErr w:type="spellEnd"/>
+      <w:r>
+        <w:rPr>
+          <w:rFonts w:ascii="Century Gothic" w:hAnsi="Century Gothic"/>
+          <w:u w:val="single"/>
+          <w:lang w:val="en-US"/>
+        </w:rPr>
+        <w:t xml:space="preserve"> n°</w:t>
+      </w:r>
+      <w:proofErr w:type="gramStart"/>
+      <w:r>
+        <w:rPr>
+          <w:rFonts w:ascii="Century Gothic" w:hAnsi="Century Gothic"/>
+          <w:u w:val="single"/>
+          <w:lang w:val="en-US"/>
+        </w:rPr>
+        <w:t xml:space="preserve">2 </w:t>
+      </w:r>
+      <w:r>
+        <w:rPr>
+          <w:rFonts w:ascii="Century Gothic" w:hAnsi="Century Gothic"/>
+          <w:lang w:val="en-US"/>
         </w:rPr>
         <w:t>:</w:t>
       </w:r>
-    </w:p>
-    <w:p>
-      <w:pPr>
-        <w:rPr>
-          <w:rFonts w:ascii="Century Gothic" w:hAnsi="Century Gothic"/>
-        </w:rPr>
-      </w:pPr>
-    </w:p>
-    <w:p>
-      <w:pPr>
-        <w:rPr>
-          <w:rFonts w:ascii="Century Gothic" w:hAnsi="Century Gothic"/>
-        </w:rPr>
-      </w:pPr>
-    </w:p>
-    <w:p>
-      <w:pPr>
-        <w:rPr>
-          <w:rFonts w:ascii="Century Gothic" w:hAnsi="Century Gothic"/>
-        </w:rPr>
-      </w:pPr>
-      <w:r>
-        <w:rPr>
-          <w:rFonts w:ascii="Century Gothic" w:hAnsi="Century Gothic"/>
-        </w:rPr>
-        <w:t>SELECT A.nom AS aeroport, COUNT(V.vol_id) AS nombre_vols</w:t>
-      </w:r>
-    </w:p>
-    <w:p>
-      <w:pPr>
-        <w:rPr>
-          <w:rFonts w:ascii="Century Gothic" w:hAnsi="Century Gothic"/>
-        </w:rPr>
-      </w:pPr>
-      <w:r>
-        <w:rPr>
-          <w:rFonts w:ascii="Century Gothic" w:hAnsi="Century Gothic"/>
-        </w:rPr>
-        <w:t>FROM t_vol AS V</w:t>
-      </w:r>
-    </w:p>
-    <w:p>
-      <w:pPr>
-        <w:rPr>
-          <w:rFonts w:ascii="Century Gothic" w:hAnsi="Century Gothic"/>
-        </w:rPr>
-      </w:pPr>
-      <w:r>
-        <w:rPr>
-          <w:rFonts w:ascii="Century Gothic" w:hAnsi="Century Gothic"/>
-        </w:rPr>
-        <w:t>INNER JOIN t_aeroport AS A ON V.aeroport_depart_fk = A.aeroport_id</w:t>
-      </w:r>
-    </w:p>
-    <w:p>
-      <w:pPr>
-        <w:rPr>
-          <w:rFonts w:ascii="Century Gothic" w:hAnsi="Century Gothic"/>
-        </w:rPr>
-      </w:pPr>
-      <w:r>
-        <w:rPr>
-          <w:rFonts w:ascii="Century Gothic" w:hAnsi="Century Gothic"/>
-        </w:rPr>
-        <w:t>WHERE V.heure_depart &gt; '10:00:00'</w:t>
-      </w:r>
-    </w:p>
-    <w:p>
-      <w:pPr>
-        <w:rPr>
-          <w:rFonts w:ascii="Century Gothic" w:hAnsi="Century Gothic"/>
-        </w:rPr>
-      </w:pPr>
-      <w:r>
-        <w:rPr>
-          <w:rFonts w:ascii="Century Gothic" w:hAnsi="Century Gothic"/>
-        </w:rPr>
-        <w:t>GROUP BY A.nom</w:t>
-      </w:r>
-    </w:p>
-    <w:p>
-      <w:pPr>
-        <w:rPr>
-          <w:rFonts w:ascii="Century Gothic" w:hAnsi="Century Gothic"/>
-        </w:rPr>
-      </w:pPr>
-      <w:r>
-        <w:rPr>
-          <w:rFonts w:ascii="Century Gothic" w:hAnsi="Century Gothic"/>
-        </w:rPr>
-        <w:t>ORDER BY nombre_vols DESC;</w:t>
-      </w:r>
-    </w:p>
-    <w:p>
-      <w:pPr>
-        <w:rPr>
-          <w:rFonts w:ascii="Century Gothic" w:hAnsi="Century Gothic"/>
+      <w:proofErr w:type="gramEnd"/>
+    </w:p>
+    <w:p>
+      <w:pPr>
+        <w:rPr>
+          <w:rFonts w:ascii="Century Gothic" w:hAnsi="Century Gothic"/>
+          <w:lang w:val="en-US"/>
+        </w:rPr>
+      </w:pPr>
+    </w:p>
+    <w:p>
+      <w:pPr>
+        <w:rPr>
+          <w:rFonts w:ascii="Century Gothic" w:hAnsi="Century Gothic"/>
+          <w:lang w:val="en-US"/>
+        </w:rPr>
+      </w:pPr>
+    </w:p>
+    <w:p>
+      <w:pPr>
+        <w:rPr>
+          <w:rFonts w:ascii="Century Gothic" w:hAnsi="Century Gothic"/>
+          <w:lang w:val="en-US"/>
+        </w:rPr>
+      </w:pPr>
+      <w:r>
+        <w:rPr>
+          <w:rFonts w:ascii="Century Gothic" w:hAnsi="Century Gothic"/>
+          <w:lang w:val="en-US"/>
+        </w:rPr>
+        <w:t xml:space="preserve">SELECT </w:t>
+      </w:r>
+      <w:proofErr w:type="spellStart"/>
+      <w:r>
+        <w:rPr>
+          <w:rFonts w:ascii="Century Gothic" w:hAnsi="Century Gothic"/>
+          <w:lang w:val="en-US"/>
+        </w:rPr>
+        <w:t>A.nom</w:t>
+      </w:r>
+      <w:proofErr w:type="spellEnd"/>
+      <w:r>
+        <w:rPr>
+          <w:rFonts w:ascii="Century Gothic" w:hAnsi="Century Gothic"/>
+          <w:lang w:val="en-US"/>
+        </w:rPr>
+        <w:t xml:space="preserve"> AS </w:t>
+      </w:r>
+      <w:proofErr w:type="spellStart"/>
+      <w:r>
+        <w:rPr>
+          <w:rFonts w:ascii="Century Gothic" w:hAnsi="Century Gothic"/>
+          <w:lang w:val="en-US"/>
+        </w:rPr>
+        <w:t>aeroport</w:t>
+      </w:r>
+      <w:proofErr w:type="spellEnd"/>
+      <w:r>
+        <w:rPr>
+          <w:rFonts w:ascii="Century Gothic" w:hAnsi="Century Gothic"/>
+          <w:lang w:val="en-US"/>
+        </w:rPr>
+        <w:t>, COUNT(</w:t>
+      </w:r>
+      <w:proofErr w:type="spellStart"/>
+      <w:r>
+        <w:rPr>
+          <w:rFonts w:ascii="Century Gothic" w:hAnsi="Century Gothic"/>
+          <w:lang w:val="en-US"/>
+        </w:rPr>
+        <w:t>V.vol_id</w:t>
+      </w:r>
+      <w:proofErr w:type="spellEnd"/>
+      <w:r>
+        <w:rPr>
+          <w:rFonts w:ascii="Century Gothic" w:hAnsi="Century Gothic"/>
+          <w:lang w:val="en-US"/>
+        </w:rPr>
+        <w:t xml:space="preserve">) AS </w:t>
+      </w:r>
+      <w:proofErr w:type="spellStart"/>
+      <w:r>
+        <w:rPr>
+          <w:rFonts w:ascii="Century Gothic" w:hAnsi="Century Gothic"/>
+          <w:lang w:val="en-US"/>
+        </w:rPr>
+        <w:t>nombre_</w:t>
+      </w:r>
+      <w:proofErr w:type="gramStart"/>
+      <w:r>
+        <w:rPr>
+          <w:rFonts w:ascii="Century Gothic" w:hAnsi="Century Gothic"/>
+          <w:lang w:val="en-US"/>
+        </w:rPr>
+        <w:t>vols</w:t>
+      </w:r>
+      <w:proofErr w:type="spellEnd"/>
+      <w:proofErr w:type="gramEnd"/>
+    </w:p>
+    <w:p>
+      <w:pPr>
+        <w:rPr>
+          <w:rFonts w:ascii="Century Gothic" w:hAnsi="Century Gothic"/>
+          <w:lang w:val="en-US"/>
+        </w:rPr>
+      </w:pPr>
+      <w:r>
+        <w:rPr>
+          <w:rFonts w:ascii="Century Gothic" w:hAnsi="Century Gothic"/>
+          <w:lang w:val="en-US"/>
+        </w:rPr>
+        <w:t xml:space="preserve">FROM </w:t>
+      </w:r>
+      <w:proofErr w:type="spellStart"/>
+      <w:r>
+        <w:rPr>
+          <w:rFonts w:ascii="Century Gothic" w:hAnsi="Century Gothic"/>
+          <w:lang w:val="en-US"/>
+        </w:rPr>
+        <w:t>t_vol</w:t>
+      </w:r>
+      <w:proofErr w:type="spellEnd"/>
+      <w:r>
+        <w:rPr>
+          <w:rFonts w:ascii="Century Gothic" w:hAnsi="Century Gothic"/>
+          <w:lang w:val="en-US"/>
+        </w:rPr>
+        <w:t xml:space="preserve"> AS V</w:t>
+      </w:r>
+    </w:p>
+    <w:p>
+      <w:pPr>
+        <w:rPr>
+          <w:rFonts w:ascii="Century Gothic" w:hAnsi="Century Gothic"/>
+          <w:lang w:val="en-US"/>
+        </w:rPr>
+      </w:pPr>
+      <w:r>
+        <w:rPr>
+          <w:rFonts w:ascii="Century Gothic" w:hAnsi="Century Gothic"/>
+          <w:lang w:val="en-US"/>
+        </w:rPr>
+        <w:t xml:space="preserve">INNER JOIN </w:t>
+      </w:r>
+      <w:proofErr w:type="spellStart"/>
+      <w:r>
+        <w:rPr>
+          <w:rFonts w:ascii="Century Gothic" w:hAnsi="Century Gothic"/>
+          <w:lang w:val="en-US"/>
+        </w:rPr>
+        <w:t>t_aeroport</w:t>
+      </w:r>
+      <w:proofErr w:type="spellEnd"/>
+      <w:r>
+        <w:rPr>
+          <w:rFonts w:ascii="Century Gothic" w:hAnsi="Century Gothic"/>
+          <w:lang w:val="en-US"/>
+        </w:rPr>
+        <w:t xml:space="preserve"> AS A ON </w:t>
+      </w:r>
+      <w:proofErr w:type="spellStart"/>
+      <w:proofErr w:type="gramStart"/>
+      <w:r>
+        <w:rPr>
+          <w:rFonts w:ascii="Century Gothic" w:hAnsi="Century Gothic"/>
+          <w:lang w:val="en-US"/>
+        </w:rPr>
+        <w:t>V.aeroport</w:t>
+      </w:r>
+      <w:proofErr w:type="gramEnd"/>
+      <w:r>
+        <w:rPr>
+          <w:rFonts w:ascii="Century Gothic" w:hAnsi="Century Gothic"/>
+          <w:lang w:val="en-US"/>
+        </w:rPr>
+        <w:t>_depart_fk</w:t>
+      </w:r>
+      <w:proofErr w:type="spellEnd"/>
+      <w:r>
+        <w:rPr>
+          <w:rFonts w:ascii="Century Gothic" w:hAnsi="Century Gothic"/>
+          <w:lang w:val="en-US"/>
+        </w:rPr>
+        <w:t xml:space="preserve"> = </w:t>
+      </w:r>
+      <w:proofErr w:type="spellStart"/>
+      <w:r>
+        <w:rPr>
+          <w:rFonts w:ascii="Century Gothic" w:hAnsi="Century Gothic"/>
+          <w:lang w:val="en-US"/>
+        </w:rPr>
+        <w:t>A.aeroport_id</w:t>
+      </w:r>
+      <w:proofErr w:type="spellEnd"/>
+    </w:p>
+    <w:p>
+      <w:pPr>
+        <w:rPr>
+          <w:rFonts w:ascii="Century Gothic" w:hAnsi="Century Gothic"/>
+          <w:lang w:val="en-US"/>
+        </w:rPr>
+      </w:pPr>
+      <w:r>
+        <w:rPr>
+          <w:rFonts w:ascii="Century Gothic" w:hAnsi="Century Gothic"/>
+          <w:lang w:val="en-US"/>
+        </w:rPr>
+        <w:t xml:space="preserve">WHERE </w:t>
+      </w:r>
+      <w:proofErr w:type="spellStart"/>
+      <w:proofErr w:type="gramStart"/>
+      <w:r>
+        <w:rPr>
+          <w:rFonts w:ascii="Century Gothic" w:hAnsi="Century Gothic"/>
+          <w:lang w:val="en-US"/>
+        </w:rPr>
+        <w:t>V.heure</w:t>
+      </w:r>
+      <w:proofErr w:type="gramEnd"/>
+      <w:r>
+        <w:rPr>
+          <w:rFonts w:ascii="Century Gothic" w:hAnsi="Century Gothic"/>
+          <w:lang w:val="en-US"/>
+        </w:rPr>
+        <w:t>_depart</w:t>
+      </w:r>
+      <w:proofErr w:type="spellEnd"/>
+      <w:r>
+        <w:rPr>
+          <w:rFonts w:ascii="Century Gothic" w:hAnsi="Century Gothic"/>
+          <w:lang w:val="en-US"/>
+        </w:rPr>
+        <w:t xml:space="preserve"> &gt; '10:00:00'</w:t>
+      </w:r>
+    </w:p>
+    <w:p>
+      <w:pPr>
+        <w:rPr>
+          <w:rFonts w:ascii="Century Gothic" w:hAnsi="Century Gothic"/>
+          <w:lang w:val="en-US"/>
+        </w:rPr>
+      </w:pPr>
+      <w:r>
+        <w:rPr>
+          <w:rFonts w:ascii="Century Gothic" w:hAnsi="Century Gothic"/>
+          <w:lang w:val="en-US"/>
+        </w:rPr>
+        <w:t xml:space="preserve">GROUP BY </w:t>
+      </w:r>
+      <w:proofErr w:type="spellStart"/>
+      <w:r>
+        <w:rPr>
+          <w:rFonts w:ascii="Century Gothic" w:hAnsi="Century Gothic"/>
+          <w:lang w:val="en-US"/>
+        </w:rPr>
+        <w:t>A.nom</w:t>
+      </w:r>
+      <w:proofErr w:type="spellEnd"/>
+    </w:p>
+    <w:p>
+      <w:pPr>
+        <w:rPr>
+          <w:rFonts w:ascii="Century Gothic" w:hAnsi="Century Gothic"/>
+          <w:lang w:val="en-US"/>
+        </w:rPr>
+      </w:pPr>
+      <w:r>
+        <w:rPr>
+          <w:rFonts w:ascii="Century Gothic" w:hAnsi="Century Gothic"/>
+          <w:lang w:val="en-US"/>
+        </w:rPr>
+        <w:t xml:space="preserve">ORDER BY </w:t>
+      </w:r>
+      <w:proofErr w:type="spellStart"/>
+      <w:r>
+        <w:rPr>
+          <w:rFonts w:ascii="Century Gothic" w:hAnsi="Century Gothic"/>
+          <w:lang w:val="en-US"/>
+        </w:rPr>
+        <w:t>nombre_vols</w:t>
+      </w:r>
+      <w:proofErr w:type="spellEnd"/>
+      <w:r>
+        <w:rPr>
+          <w:rFonts w:ascii="Century Gothic" w:hAnsi="Century Gothic"/>
+          <w:lang w:val="en-US"/>
+        </w:rPr>
+        <w:t xml:space="preserve"> </w:t>
+      </w:r>
+      <w:proofErr w:type="gramStart"/>
+      <w:r>
+        <w:rPr>
+          <w:rFonts w:ascii="Century Gothic" w:hAnsi="Century Gothic"/>
+          <w:lang w:val="en-US"/>
+        </w:rPr>
+        <w:t>DESC;</w:t>
+      </w:r>
+      <w:proofErr w:type="gramEnd"/>
+    </w:p>
+    <w:p>
+      <w:pPr>
+        <w:rPr>
+          <w:rFonts w:ascii="Century Gothic" w:hAnsi="Century Gothic"/>
+          <w:lang w:val="en-US"/>
         </w:rPr>
       </w:pPr>
     </w:p>
@@ -4671,14 +5399,7 @@
           <w:rFonts w:ascii="Century Gothic" w:hAnsi="Century Gothic"/>
           <w:b/>
         </w:rPr>
-        <w:t>L'Administrateur</w:t>
-      </w:r>
-      <w:r>
-        <w:rPr>
-          <w:rFonts w:ascii="Century Gothic" w:hAnsi="Century Gothic"/>
-          <w:b/>
-        </w:rPr>
-        <w:t> :</w:t>
+        <w:t>L'Administrateur :</w:t>
       </w:r>
     </w:p>
     <w:p>
@@ -4842,35 +5563,42 @@
           <w:rFonts w:ascii="Century Gothic" w:hAnsi="Century Gothic"/>
           <w:b/>
         </w:rPr>
-        <w:t>Le Gestionnaire des Vols</w:t>
-      </w:r>
-      <w:r>
+        <w:t>Le Gestionnaire des Vols :</w:t>
+      </w:r>
+    </w:p>
+    <w:p>
+      <w:pPr>
         <w:rPr>
           <w:rFonts w:ascii="Century Gothic" w:hAnsi="Century Gothic"/>
           <w:b/>
         </w:rPr>
-        <w:t> :</w:t>
-      </w:r>
-    </w:p>
-    <w:p>
-      <w:pPr>
-        <w:rPr>
-          <w:rFonts w:ascii="Century Gothic" w:hAnsi="Century Gothic"/>
-          <w:b/>
-        </w:rPr>
-      </w:pPr>
-    </w:p>
-    <w:p>
-      <w:pPr>
-        <w:rPr>
-          <w:rFonts w:ascii="Century Gothic" w:hAnsi="Century Gothic"/>
-        </w:rPr>
-      </w:pPr>
-      <w:r>
-        <w:rPr>
-          <w:rFonts w:ascii="Century Gothic" w:hAnsi="Century Gothic"/>
-        </w:rPr>
-        <w:t>Le gestionnaire des vols est en charge de la planification et de la modification des vols. Il doit pouvoir ajouter de nouveaux vols à l’horaire, modifier les horaires en cas de retard ou d’annulation, et attribuer un avion à un vol.</w:t>
+      </w:pPr>
+    </w:p>
+    <w:p>
+      <w:pPr>
+        <w:rPr>
+          <w:rFonts w:ascii="Century Gothic" w:hAnsi="Century Gothic"/>
+        </w:rPr>
+      </w:pPr>
+      <w:r>
+        <w:rPr>
+          <w:rFonts w:ascii="Century Gothic" w:hAnsi="Century Gothic"/>
+        </w:rPr>
+        <w:t xml:space="preserve">Le gestionnaire des vols </w:t>
+      </w:r>
+      <w:proofErr w:type="gramStart"/>
+      <w:r>
+        <w:rPr>
+          <w:rFonts w:ascii="Century Gothic" w:hAnsi="Century Gothic"/>
+        </w:rPr>
+        <w:t>est en charge</w:t>
+      </w:r>
+      <w:proofErr w:type="gramEnd"/>
+      <w:r>
+        <w:rPr>
+          <w:rFonts w:ascii="Century Gothic" w:hAnsi="Century Gothic"/>
+        </w:rPr>
+        <w:t xml:space="preserve"> de la planification et de la modification des vols. Il doit pouvoir ajouter de nouveaux vols à l’horaire, modifier les horaires en cas de retard ou d’annulation, et attribuer un avion à un vol.</w:t>
       </w:r>
     </w:p>
     <w:p>
@@ -5228,34 +5956,41 @@
           <w:rFonts w:ascii="Century Gothic" w:hAnsi="Century Gothic"/>
           <w:b/>
         </w:rPr>
-        <w:t>L’Agent de Comptoir</w:t>
-      </w:r>
-      <w:r>
-        <w:rPr>
-          <w:rFonts w:ascii="Century Gothic" w:hAnsi="Century Gothic"/>
-          <w:b/>
-        </w:rPr>
-        <w:t> :</w:t>
-      </w:r>
-    </w:p>
-    <w:p>
-      <w:pPr>
-        <w:rPr>
-          <w:rFonts w:ascii="Century Gothic" w:hAnsi="Century Gothic"/>
-        </w:rPr>
-      </w:pPr>
-    </w:p>
-    <w:p>
-      <w:pPr>
-        <w:rPr>
-          <w:rFonts w:ascii="Century Gothic" w:hAnsi="Century Gothic"/>
-        </w:rPr>
-      </w:pPr>
-      <w:r>
-        <w:rPr>
-          <w:rFonts w:ascii="Century Gothic" w:hAnsi="Century Gothic"/>
-        </w:rPr>
-        <w:t>L’agent de comptoir est en charge de l’enregistrement des passagers et de la validation des billets. Son rôle est crucial au moment de l’embarquement.</w:t>
+        <w:t>L’Agent de Comptoir :</w:t>
+      </w:r>
+    </w:p>
+    <w:p>
+      <w:pPr>
+        <w:rPr>
+          <w:rFonts w:ascii="Century Gothic" w:hAnsi="Century Gothic"/>
+        </w:rPr>
+      </w:pPr>
+    </w:p>
+    <w:p>
+      <w:pPr>
+        <w:rPr>
+          <w:rFonts w:ascii="Century Gothic" w:hAnsi="Century Gothic"/>
+        </w:rPr>
+      </w:pPr>
+      <w:r>
+        <w:rPr>
+          <w:rFonts w:ascii="Century Gothic" w:hAnsi="Century Gothic"/>
+        </w:rPr>
+        <w:t xml:space="preserve">L’agent de comptoir </w:t>
+      </w:r>
+      <w:proofErr w:type="gramStart"/>
+      <w:r>
+        <w:rPr>
+          <w:rFonts w:ascii="Century Gothic" w:hAnsi="Century Gothic"/>
+        </w:rPr>
+        <w:t>est en charge</w:t>
+      </w:r>
+      <w:proofErr w:type="gramEnd"/>
+      <w:r>
+        <w:rPr>
+          <w:rFonts w:ascii="Century Gothic" w:hAnsi="Century Gothic"/>
+        </w:rPr>
+        <w:t xml:space="preserve"> de l’enregistrement des passagers et de la validation des billets. Son rôle est crucial au moment de l’embarquement.</w:t>
       </w:r>
     </w:p>
     <w:p>
@@ -5908,19 +6643,7 @@
         <w:rPr>
           <w:rFonts w:ascii="Century Gothic" w:hAnsi="Century Gothic"/>
         </w:rPr>
-        <w:t>servat</w:t>
-      </w:r>
-      <w:r>
-        <w:rPr>
-          <w:rFonts w:ascii="Century Gothic" w:hAnsi="Century Gothic"/>
-        </w:rPr>
-        <w:t xml:space="preserve">ions </w:t>
-      </w:r>
-      <w:r>
-        <w:rPr>
-          <w:rFonts w:ascii="Century Gothic" w:hAnsi="Century Gothic"/>
-        </w:rPr>
-        <w:t>li</w:t>
+        <w:t>servations li</w:t>
       </w:r>
       <w:r>
         <w:rPr>
@@ -6023,23 +6746,7 @@
           <w:b/>
           <w:u w:val="single"/>
         </w:rPr>
-        <w:t>Cas n°</w:t>
-      </w:r>
-      <w:r>
-        <w:rPr>
-          <w:rFonts w:ascii="Century Gothic" w:hAnsi="Century Gothic"/>
-          <w:b/>
-          <w:u w:val="single"/>
-        </w:rPr>
-        <w:t>2</w:t>
-      </w:r>
-      <w:r>
-        <w:rPr>
-          <w:rFonts w:ascii="Century Gothic" w:hAnsi="Century Gothic"/>
-          <w:b/>
-          <w:u w:val="single"/>
-        </w:rPr>
-        <w:t> </w:t>
+        <w:t>Cas n°2 </w:t>
       </w:r>
       <w:r>
         <w:rPr>
@@ -6084,6 +6791,7 @@
       <w:r>
         <w:rPr>
           <w:rFonts w:ascii="Century Gothic" w:hAnsi="Century Gothic"/>
+          <w:noProof/>
         </w:rPr>
         <w:drawing>
           <wp:inline distT="0" distB="0" distL="0" distR="0" wp14:anchorId="16ABFCF6" wp14:editId="50C31D3B">
@@ -6454,7 +7162,7 @@
 </file>
 
 <file path=word/endnotes.xml><?xml version="1.0" encoding="utf-8"?>
-<w:endnotes xmlns:wpc="http://schemas.microsoft.com/office/word/2010/wordprocessingCanvas" xmlns:cx="http://schemas.microsoft.com/office/drawing/2014/chartex" xmlns:cx1="http://schemas.microsoft.com/office/drawing/2015/9/8/chartex" xmlns:mc="http://schemas.openxmlformats.org/markup-compatibility/2006" xmlns:o="urn:schemas-microsoft-com:office:office" xmlns:r="http://schemas.openxmlformats.org/officeDocument/2006/relationships" xmlns:m="http://schemas.openxmlformats.org/officeDocument/2006/math" xmlns:v="urn:schemas-microsoft-com:vml" xmlns:wp14="http://schemas.microsoft.com/office/word/2010/wordprocessingDrawing" xmlns:wp="http://schemas.openxmlformats.org/drawingml/2006/wordprocessingDrawing" xmlns:w10="urn:schemas-microsoft-com:office:word" xmlns:w="http://schemas.openxmlformats.org/wordprocessingml/2006/main" xmlns:w14="http://schemas.microsoft.com/office/word/2010/wordml" xmlns:w15="http://schemas.microsoft.com/office/word/2012/wordml" xmlns:w16se="http://schemas.microsoft.com/office/word/2015/wordml/symex" xmlns:wpg="http://schemas.microsoft.com/office/word/2010/wordprocessingGroup" xmlns:wpi="http://schemas.microsoft.com/office/word/2010/wordprocessingInk" xmlns:wne="http://schemas.microsoft.com/office/word/2006/wordml" xmlns:wps="http://schemas.microsoft.com/office/word/2010/wordprocessingShape" mc:Ignorable="w14 w15 w16se wp14">
+<w:endnotes xmlns:wpc="http://schemas.microsoft.com/office/word/2010/wordprocessingCanvas" xmlns:cx="http://schemas.microsoft.com/office/drawing/2014/chartex" xmlns:cx1="http://schemas.microsoft.com/office/drawing/2015/9/8/chartex" xmlns:cx2="http://schemas.microsoft.com/office/drawing/2015/10/21/chartex" xmlns:cx3="http://schemas.microsoft.com/office/drawing/2016/5/9/chartex" xmlns:cx4="http://schemas.microsoft.com/office/drawing/2016/5/10/chartex" xmlns:cx5="http://schemas.microsoft.com/office/drawing/2016/5/11/chartex" xmlns:cx6="http://schemas.microsoft.com/office/drawing/2016/5/12/chartex" xmlns:cx7="http://schemas.microsoft.com/office/drawing/2016/5/13/chartex" xmlns:cx8="http://schemas.microsoft.com/office/drawing/2016/5/14/chartex" xmlns:mc="http://schemas.openxmlformats.org/markup-compatibility/2006" xmlns:aink="http://schemas.microsoft.com/office/drawing/2016/ink" xmlns:am3d="http://schemas.microsoft.com/office/drawing/2017/model3d" xmlns:o="urn:schemas-microsoft-com:office:office" xmlns:oel="http://schemas.microsoft.com/office/2019/extlst" xmlns:r="http://schemas.openxmlformats.org/officeDocument/2006/relationships" xmlns:m="http://schemas.openxmlformats.org/officeDocument/2006/math" xmlns:v="urn:schemas-microsoft-com:vml" xmlns:wp14="http://schemas.microsoft.com/office/word/2010/wordprocessingDrawing" xmlns:wp="http://schemas.openxmlformats.org/drawingml/2006/wordprocessingDrawing" xmlns:w10="urn:schemas-microsoft-com:office:word" xmlns:w="http://schemas.openxmlformats.org/wordprocessingml/2006/main" xmlns:w14="http://schemas.microsoft.com/office/word/2010/wordml" xmlns:w15="http://schemas.microsoft.com/office/word/2012/wordml" xmlns:w16cex="http://schemas.microsoft.com/office/word/2018/wordml/cex" xmlns:w16cid="http://schemas.microsoft.com/office/word/2016/wordml/cid" xmlns:w16="http://schemas.microsoft.com/office/word/2018/wordml" xmlns:w16sdtdh="http://schemas.microsoft.com/office/word/2020/wordml/sdtdatahash" xmlns:w16se="http://schemas.microsoft.com/office/word/2015/wordml/symex" xmlns:wpg="http://schemas.microsoft.com/office/word/2010/wordprocessingGroup" xmlns:wpi="http://schemas.microsoft.com/office/word/2010/wordprocessingInk" xmlns:wne="http://schemas.microsoft.com/office/word/2006/wordml" xmlns:wps="http://schemas.microsoft.com/office/word/2010/wordprocessingShape" mc:Ignorable="w14 w15 w16se w16cid w16 w16cex w16sdtdh wp14">
   <w:endnote w:type="separator" w:id="-1">
     <w:p>
       <w:r>
@@ -6473,7 +7181,7 @@
 </file>
 
 <file path=word/footer1.xml><?xml version="1.0" encoding="utf-8"?>
-<w:ftr xmlns:wpc="http://schemas.microsoft.com/office/word/2010/wordprocessingCanvas" xmlns:cx="http://schemas.microsoft.com/office/drawing/2014/chartex" xmlns:cx1="http://schemas.microsoft.com/office/drawing/2015/9/8/chartex" xmlns:mc="http://schemas.openxmlformats.org/markup-compatibility/2006" xmlns:o="urn:schemas-microsoft-com:office:office" xmlns:r="http://schemas.openxmlformats.org/officeDocument/2006/relationships" xmlns:m="http://schemas.openxmlformats.org/officeDocument/2006/math" xmlns:v="urn:schemas-microsoft-com:vml" xmlns:wp14="http://schemas.microsoft.com/office/word/2010/wordprocessingDrawing" xmlns:wp="http://schemas.openxmlformats.org/drawingml/2006/wordprocessingDrawing" xmlns:w10="urn:schemas-microsoft-com:office:word" xmlns:w="http://schemas.openxmlformats.org/wordprocessingml/2006/main" xmlns:w14="http://schemas.microsoft.com/office/word/2010/wordml" xmlns:w15="http://schemas.microsoft.com/office/word/2012/wordml" xmlns:w16se="http://schemas.microsoft.com/office/word/2015/wordml/symex" xmlns:wpg="http://schemas.microsoft.com/office/word/2010/wordprocessingGroup" xmlns:wpi="http://schemas.microsoft.com/office/word/2010/wordprocessingInk" xmlns:wne="http://schemas.microsoft.com/office/word/2006/wordml" xmlns:wps="http://schemas.microsoft.com/office/word/2010/wordprocessingShape" mc:Ignorable="w14 w15 w16se wp14">
+<w:ftr xmlns:wpc="http://schemas.microsoft.com/office/word/2010/wordprocessingCanvas" xmlns:cx="http://schemas.microsoft.com/office/drawing/2014/chartex" xmlns:cx1="http://schemas.microsoft.com/office/drawing/2015/9/8/chartex" xmlns:cx2="http://schemas.microsoft.com/office/drawing/2015/10/21/chartex" xmlns:cx3="http://schemas.microsoft.com/office/drawing/2016/5/9/chartex" xmlns:cx4="http://schemas.microsoft.com/office/drawing/2016/5/10/chartex" xmlns:cx5="http://schemas.microsoft.com/office/drawing/2016/5/11/chartex" xmlns:cx6="http://schemas.microsoft.com/office/drawing/2016/5/12/chartex" xmlns:cx7="http://schemas.microsoft.com/office/drawing/2016/5/13/chartex" xmlns:cx8="http://schemas.microsoft.com/office/drawing/2016/5/14/chartex" xmlns:mc="http://schemas.openxmlformats.org/markup-compatibility/2006" xmlns:aink="http://schemas.microsoft.com/office/drawing/2016/ink" xmlns:am3d="http://schemas.microsoft.com/office/drawing/2017/model3d" xmlns:o="urn:schemas-microsoft-com:office:office" xmlns:oel="http://schemas.microsoft.com/office/2019/extlst" xmlns:r="http://schemas.openxmlformats.org/officeDocument/2006/relationships" xmlns:m="http://schemas.openxmlformats.org/officeDocument/2006/math" xmlns:v="urn:schemas-microsoft-com:vml" xmlns:wp14="http://schemas.microsoft.com/office/word/2010/wordprocessingDrawing" xmlns:wp="http://schemas.openxmlformats.org/drawingml/2006/wordprocessingDrawing" xmlns:w10="urn:schemas-microsoft-com:office:word" xmlns:w="http://schemas.openxmlformats.org/wordprocessingml/2006/main" xmlns:w14="http://schemas.microsoft.com/office/word/2010/wordml" xmlns:w15="http://schemas.microsoft.com/office/word/2012/wordml" xmlns:w16cex="http://schemas.microsoft.com/office/word/2018/wordml/cex" xmlns:w16cid="http://schemas.microsoft.com/office/word/2016/wordml/cid" xmlns:w16="http://schemas.microsoft.com/office/word/2018/wordml" xmlns:w16sdtdh="http://schemas.microsoft.com/office/word/2020/wordml/sdtdatahash" xmlns:w16se="http://schemas.microsoft.com/office/word/2015/wordml/symex" xmlns:wpg="http://schemas.microsoft.com/office/word/2010/wordprocessingGroup" xmlns:wpi="http://schemas.microsoft.com/office/word/2010/wordprocessingInk" xmlns:wne="http://schemas.microsoft.com/office/word/2006/wordml" xmlns:wps="http://schemas.microsoft.com/office/word/2010/wordprocessingShape" mc:Ignorable="w14 w15 w16se w16cid w16 w16cex w16sdtdh wp14">
   <w:tbl>
     <w:tblPr>
       <w:tblW w:w="10065" w:type="dxa"/>
@@ -7002,7 +7710,7 @@
 </file>
 
 <file path=word/footer2.xml><?xml version="1.0" encoding="utf-8"?>
-<w:ftr xmlns:wpc="http://schemas.microsoft.com/office/word/2010/wordprocessingCanvas" xmlns:cx="http://schemas.microsoft.com/office/drawing/2014/chartex" xmlns:cx1="http://schemas.microsoft.com/office/drawing/2015/9/8/chartex" xmlns:mc="http://schemas.openxmlformats.org/markup-compatibility/2006" xmlns:o="urn:schemas-microsoft-com:office:office" xmlns:r="http://schemas.openxmlformats.org/officeDocument/2006/relationships" xmlns:m="http://schemas.openxmlformats.org/officeDocument/2006/math" xmlns:v="urn:schemas-microsoft-com:vml" xmlns:wp14="http://schemas.microsoft.com/office/word/2010/wordprocessingDrawing" xmlns:wp="http://schemas.openxmlformats.org/drawingml/2006/wordprocessingDrawing" xmlns:w10="urn:schemas-microsoft-com:office:word" xmlns:w="http://schemas.openxmlformats.org/wordprocessingml/2006/main" xmlns:w14="http://schemas.microsoft.com/office/word/2010/wordml" xmlns:w15="http://schemas.microsoft.com/office/word/2012/wordml" xmlns:w16se="http://schemas.microsoft.com/office/word/2015/wordml/symex" xmlns:wpg="http://schemas.microsoft.com/office/word/2010/wordprocessingGroup" xmlns:wpi="http://schemas.microsoft.com/office/word/2010/wordprocessingInk" xmlns:wne="http://schemas.microsoft.com/office/word/2006/wordml" xmlns:wps="http://schemas.microsoft.com/office/word/2010/wordprocessingShape" mc:Ignorable="w14 w15 w16se wp14">
+<w:ftr xmlns:wpc="http://schemas.microsoft.com/office/word/2010/wordprocessingCanvas" xmlns:cx="http://schemas.microsoft.com/office/drawing/2014/chartex" xmlns:cx1="http://schemas.microsoft.com/office/drawing/2015/9/8/chartex" xmlns:cx2="http://schemas.microsoft.com/office/drawing/2015/10/21/chartex" xmlns:cx3="http://schemas.microsoft.com/office/drawing/2016/5/9/chartex" xmlns:cx4="http://schemas.microsoft.com/office/drawing/2016/5/10/chartex" xmlns:cx5="http://schemas.microsoft.com/office/drawing/2016/5/11/chartex" xmlns:cx6="http://schemas.microsoft.com/office/drawing/2016/5/12/chartex" xmlns:cx7="http://schemas.microsoft.com/office/drawing/2016/5/13/chartex" xmlns:cx8="http://schemas.microsoft.com/office/drawing/2016/5/14/chartex" xmlns:mc="http://schemas.openxmlformats.org/markup-compatibility/2006" xmlns:aink="http://schemas.microsoft.com/office/drawing/2016/ink" xmlns:am3d="http://schemas.microsoft.com/office/drawing/2017/model3d" xmlns:o="urn:schemas-microsoft-com:office:office" xmlns:oel="http://schemas.microsoft.com/office/2019/extlst" xmlns:r="http://schemas.openxmlformats.org/officeDocument/2006/relationships" xmlns:m="http://schemas.openxmlformats.org/officeDocument/2006/math" xmlns:v="urn:schemas-microsoft-com:vml" xmlns:wp14="http://schemas.microsoft.com/office/word/2010/wordprocessingDrawing" xmlns:wp="http://schemas.openxmlformats.org/drawingml/2006/wordprocessingDrawing" xmlns:w10="urn:schemas-microsoft-com:office:word" xmlns:w="http://schemas.openxmlformats.org/wordprocessingml/2006/main" xmlns:w14="http://schemas.microsoft.com/office/word/2010/wordml" xmlns:w15="http://schemas.microsoft.com/office/word/2012/wordml" xmlns:w16cex="http://schemas.microsoft.com/office/word/2018/wordml/cex" xmlns:w16cid="http://schemas.microsoft.com/office/word/2016/wordml/cid" xmlns:w16="http://schemas.microsoft.com/office/word/2018/wordml" xmlns:w16sdtdh="http://schemas.microsoft.com/office/word/2020/wordml/sdtdatahash" xmlns:w16se="http://schemas.microsoft.com/office/word/2015/wordml/symex" xmlns:wpg="http://schemas.microsoft.com/office/word/2010/wordprocessingGroup" xmlns:wpi="http://schemas.microsoft.com/office/word/2010/wordprocessingInk" xmlns:wne="http://schemas.microsoft.com/office/word/2006/wordml" xmlns:wps="http://schemas.microsoft.com/office/word/2010/wordprocessingShape" mc:Ignorable="w14 w15 w16se w16cid w16 w16cex w16sdtdh wp14">
   <w:p>
     <w:pPr>
       <w:pStyle w:val="Pieddepage"/>
@@ -7083,7 +7791,7 @@
         </mc:Choice>
         <mc:Fallback>
           <w:pict>
-            <v:line w14:anchorId="0E03993C" id="Line 2" o:spid="_x0000_s1026" style="position:absolute;z-index:251658752;visibility:visible;mso-wrap-style:square;mso-width-percent:0;mso-height-percent:0;mso-wrap-distance-left:9pt;mso-wrap-distance-top:0;mso-wrap-distance-right:9pt;mso-wrap-distance-bottom:0;mso-position-horizontal:absolute;mso-position-horizontal-relative:text;mso-position-vertical:absolute;mso-position-vertical-relative:text;mso-width-percent:0;mso-height-percent:0;mso-width-relative:page;mso-height-relative:page" from="-.5pt,-.1pt" to="496.35pt,-.1pt" o:gfxdata="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"/>
+            <v:line w14:anchorId="5F016DCC" id="Line 2" o:spid="_x0000_s1026" style="position:absolute;z-index:251658752;visibility:visible;mso-wrap-style:square;mso-width-percent:0;mso-height-percent:0;mso-wrap-distance-left:9pt;mso-wrap-distance-top:0;mso-wrap-distance-right:9pt;mso-wrap-distance-bottom:0;mso-position-horizontal:absolute;mso-position-horizontal-relative:text;mso-position-vertical:absolute;mso-position-vertical-relative:text;mso-width-percent:0;mso-height-percent:0;mso-width-relative:page;mso-height-relative:page" from="-.5pt,-.1pt" to="496.35pt,-.1pt" o:gfxdata="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"/>
           </w:pict>
         </mc:Fallback>
       </mc:AlternateContent>
@@ -7252,7 +7960,7 @@
         <w:snapToGrid w:val="0"/>
         <w:sz w:val="12"/>
       </w:rPr>
-      <w:t>20/03/2025</w:t>
+      <w:t>31/03/2025</w:t>
     </w:r>
     <w:r>
       <w:rPr>
@@ -7301,7 +8009,7 @@
         <w:snapToGrid w:val="0"/>
         <w:sz w:val="12"/>
       </w:rPr>
-      <w:t>08:59</w:t>
+      <w:t>08:20</w:t>
     </w:r>
     <w:r>
       <w:rPr>
@@ -7443,7 +8151,7 @@
 </file>
 
 <file path=word/footnotes.xml><?xml version="1.0" encoding="utf-8"?>
-<w:footnotes xmlns:wpc="http://schemas.microsoft.com/office/word/2010/wordprocessingCanvas" xmlns:cx="http://schemas.microsoft.com/office/drawing/2014/chartex" xmlns:cx1="http://schemas.microsoft.com/office/drawing/2015/9/8/chartex" xmlns:mc="http://schemas.openxmlformats.org/markup-compatibility/2006" xmlns:o="urn:schemas-microsoft-com:office:office" xmlns:r="http://schemas.openxmlformats.org/officeDocument/2006/relationships" xmlns:m="http://schemas.openxmlformats.org/officeDocument/2006/math" xmlns:v="urn:schemas-microsoft-com:vml" xmlns:wp14="http://schemas.microsoft.com/office/word/2010/wordprocessingDrawing" xmlns:wp="http://schemas.openxmlformats.org/drawingml/2006/wordprocessingDrawing" xmlns:w10="urn:schemas-microsoft-com:office:word" xmlns:w="http://schemas.openxmlformats.org/wordprocessingml/2006/main" xmlns:w14="http://schemas.microsoft.com/office/word/2010/wordml" xmlns:w15="http://schemas.microsoft.com/office/word/2012/wordml" xmlns:w16se="http://schemas.microsoft.com/office/word/2015/wordml/symex" xmlns:wpg="http://schemas.microsoft.com/office/word/2010/wordprocessingGroup" xmlns:wpi="http://schemas.microsoft.com/office/word/2010/wordprocessingInk" xmlns:wne="http://schemas.microsoft.com/office/word/2006/wordml" xmlns:wps="http://schemas.microsoft.com/office/word/2010/wordprocessingShape" mc:Ignorable="w14 w15 w16se wp14">
+<w:footnotes xmlns:wpc="http://schemas.microsoft.com/office/word/2010/wordprocessingCanvas" xmlns:cx="http://schemas.microsoft.com/office/drawing/2014/chartex" xmlns:cx1="http://schemas.microsoft.com/office/drawing/2015/9/8/chartex" xmlns:cx2="http://schemas.microsoft.com/office/drawing/2015/10/21/chartex" xmlns:cx3="http://schemas.microsoft.com/office/drawing/2016/5/9/chartex" xmlns:cx4="http://schemas.microsoft.com/office/drawing/2016/5/10/chartex" xmlns:cx5="http://schemas.microsoft.com/office/drawing/2016/5/11/chartex" xmlns:cx6="http://schemas.microsoft.com/office/drawing/2016/5/12/chartex" xmlns:cx7="http://schemas.microsoft.com/office/drawing/2016/5/13/chartex" xmlns:cx8="http://schemas.microsoft.com/office/drawing/2016/5/14/chartex" xmlns:mc="http://schemas.openxmlformats.org/markup-compatibility/2006" xmlns:aink="http://schemas.microsoft.com/office/drawing/2016/ink" xmlns:am3d="http://schemas.microsoft.com/office/drawing/2017/model3d" xmlns:o="urn:schemas-microsoft-com:office:office" xmlns:oel="http://schemas.microsoft.com/office/2019/extlst" xmlns:r="http://schemas.openxmlformats.org/officeDocument/2006/relationships" xmlns:m="http://schemas.openxmlformats.org/officeDocument/2006/math" xmlns:v="urn:schemas-microsoft-com:vml" xmlns:wp14="http://schemas.microsoft.com/office/word/2010/wordprocessingDrawing" xmlns:wp="http://schemas.openxmlformats.org/drawingml/2006/wordprocessingDrawing" xmlns:w10="urn:schemas-microsoft-com:office:word" xmlns:w="http://schemas.openxmlformats.org/wordprocessingml/2006/main" xmlns:w14="http://schemas.microsoft.com/office/word/2010/wordml" xmlns:w15="http://schemas.microsoft.com/office/word/2012/wordml" xmlns:w16cex="http://schemas.microsoft.com/office/word/2018/wordml/cex" xmlns:w16cid="http://schemas.microsoft.com/office/word/2016/wordml/cid" xmlns:w16="http://schemas.microsoft.com/office/word/2018/wordml" xmlns:w16sdtdh="http://schemas.microsoft.com/office/word/2020/wordml/sdtdatahash" xmlns:w16se="http://schemas.microsoft.com/office/word/2015/wordml/symex" xmlns:wpg="http://schemas.microsoft.com/office/word/2010/wordprocessingGroup" xmlns:wpi="http://schemas.microsoft.com/office/word/2010/wordprocessingInk" xmlns:wne="http://schemas.microsoft.com/office/word/2006/wordml" xmlns:wps="http://schemas.microsoft.com/office/word/2010/wordprocessingShape" mc:Ignorable="w14 w15 w16se w16cid w16 w16cex w16sdtdh wp14">
   <w:footnote w:type="separator" w:id="-1">
     <w:p>
       <w:r>
@@ -7462,7 +8170,7 @@
 </file>
 
 <file path=word/header1.xml><?xml version="1.0" encoding="utf-8"?>
-<w:hdr xmlns:wpc="http://schemas.microsoft.com/office/word/2010/wordprocessingCanvas" xmlns:cx="http://schemas.microsoft.com/office/drawing/2014/chartex" xmlns:cx1="http://schemas.microsoft.com/office/drawing/2015/9/8/chartex" xmlns:mc="http://schemas.openxmlformats.org/markup-compatibility/2006" xmlns:o="urn:schemas-microsoft-com:office:office" xmlns:r="http://schemas.openxmlformats.org/officeDocument/2006/relationships" xmlns:m="http://schemas.openxmlformats.org/officeDocument/2006/math" xmlns:v="urn:schemas-microsoft-com:vml" xmlns:wp14="http://schemas.microsoft.com/office/word/2010/wordprocessingDrawing" xmlns:wp="http://schemas.openxmlformats.org/drawingml/2006/wordprocessingDrawing" xmlns:w10="urn:schemas-microsoft-com:office:word" xmlns:w="http://schemas.openxmlformats.org/wordprocessingml/2006/main" xmlns:w14="http://schemas.microsoft.com/office/word/2010/wordml" xmlns:w15="http://schemas.microsoft.com/office/word/2012/wordml" xmlns:w16se="http://schemas.microsoft.com/office/word/2015/wordml/symex" xmlns:wpg="http://schemas.microsoft.com/office/word/2010/wordprocessingGroup" xmlns:wpi="http://schemas.microsoft.com/office/word/2010/wordprocessingInk" xmlns:wne="http://schemas.microsoft.com/office/word/2006/wordml" xmlns:wps="http://schemas.microsoft.com/office/word/2010/wordprocessingShape" mc:Ignorable="w14 w15 w16se wp14">
+<w:hdr xmlns:wpc="http://schemas.microsoft.com/office/word/2010/wordprocessingCanvas" xmlns:cx="http://schemas.microsoft.com/office/drawing/2014/chartex" xmlns:cx1="http://schemas.microsoft.com/office/drawing/2015/9/8/chartex" xmlns:cx2="http://schemas.microsoft.com/office/drawing/2015/10/21/chartex" xmlns:cx3="http://schemas.microsoft.com/office/drawing/2016/5/9/chartex" xmlns:cx4="http://schemas.microsoft.com/office/drawing/2016/5/10/chartex" xmlns:cx5="http://schemas.microsoft.com/office/drawing/2016/5/11/chartex" xmlns:cx6="http://schemas.microsoft.com/office/drawing/2016/5/12/chartex" xmlns:cx7="http://schemas.microsoft.com/office/drawing/2016/5/13/chartex" xmlns:cx8="http://schemas.microsoft.com/office/drawing/2016/5/14/chartex" xmlns:mc="http://schemas.openxmlformats.org/markup-compatibility/2006" xmlns:aink="http://schemas.microsoft.com/office/drawing/2016/ink" xmlns:am3d="http://schemas.microsoft.com/office/drawing/2017/model3d" xmlns:o="urn:schemas-microsoft-com:office:office" xmlns:oel="http://schemas.microsoft.com/office/2019/extlst" xmlns:r="http://schemas.openxmlformats.org/officeDocument/2006/relationships" xmlns:m="http://schemas.openxmlformats.org/officeDocument/2006/math" xmlns:v="urn:schemas-microsoft-com:vml" xmlns:wp14="http://schemas.microsoft.com/office/word/2010/wordprocessingDrawing" xmlns:wp="http://schemas.openxmlformats.org/drawingml/2006/wordprocessingDrawing" xmlns:w10="urn:schemas-microsoft-com:office:word" xmlns:w="http://schemas.openxmlformats.org/wordprocessingml/2006/main" xmlns:w14="http://schemas.microsoft.com/office/word/2010/wordml" xmlns:w15="http://schemas.microsoft.com/office/word/2012/wordml" xmlns:w16cex="http://schemas.microsoft.com/office/word/2018/wordml/cex" xmlns:w16cid="http://schemas.microsoft.com/office/word/2016/wordml/cid" xmlns:w16="http://schemas.microsoft.com/office/word/2018/wordml" xmlns:w16sdtdh="http://schemas.microsoft.com/office/word/2020/wordml/sdtdatahash" xmlns:w16se="http://schemas.microsoft.com/office/word/2015/wordml/symex" xmlns:wpg="http://schemas.microsoft.com/office/word/2010/wordprocessingGroup" xmlns:wpi="http://schemas.microsoft.com/office/word/2010/wordprocessingInk" xmlns:wne="http://schemas.microsoft.com/office/word/2006/wordml" xmlns:wps="http://schemas.microsoft.com/office/word/2010/wordprocessingShape" mc:Ignorable="w14 w15 w16se w16cid w16 w16cex w16sdtdh wp14">
   <w:tbl>
     <w:tblPr>
       <w:tblW w:w="10084" w:type="dxa"/>
@@ -7624,7 +8332,7 @@
 </file>
 
 <file path=word/header2.xml><?xml version="1.0" encoding="utf-8"?>
-<w:hdr xmlns:wpc="http://schemas.microsoft.com/office/word/2010/wordprocessingCanvas" xmlns:cx="http://schemas.microsoft.com/office/drawing/2014/chartex" xmlns:cx1="http://schemas.microsoft.com/office/drawing/2015/9/8/chartex" xmlns:mc="http://schemas.openxmlformats.org/markup-compatibility/2006" xmlns:o="urn:schemas-microsoft-com:office:office" xmlns:r="http://schemas.openxmlformats.org/officeDocument/2006/relationships" xmlns:m="http://schemas.openxmlformats.org/officeDocument/2006/math" xmlns:v="urn:schemas-microsoft-com:vml" xmlns:wp14="http://schemas.microsoft.com/office/word/2010/wordprocessingDrawing" xmlns:wp="http://schemas.openxmlformats.org/drawingml/2006/wordprocessingDrawing" xmlns:w10="urn:schemas-microsoft-com:office:word" xmlns:w="http://schemas.openxmlformats.org/wordprocessingml/2006/main" xmlns:w14="http://schemas.microsoft.com/office/word/2010/wordml" xmlns:w15="http://schemas.microsoft.com/office/word/2012/wordml" xmlns:w16se="http://schemas.microsoft.com/office/word/2015/wordml/symex" xmlns:wpg="http://schemas.microsoft.com/office/word/2010/wordprocessingGroup" xmlns:wpi="http://schemas.microsoft.com/office/word/2010/wordprocessingInk" xmlns:wne="http://schemas.microsoft.com/office/word/2006/wordml" xmlns:wps="http://schemas.microsoft.com/office/word/2010/wordprocessingShape" mc:Ignorable="w14 w15 w16se wp14">
+<w:hdr xmlns:wpc="http://schemas.microsoft.com/office/word/2010/wordprocessingCanvas" xmlns:cx="http://schemas.microsoft.com/office/drawing/2014/chartex" xmlns:cx1="http://schemas.microsoft.com/office/drawing/2015/9/8/chartex" xmlns:cx2="http://schemas.microsoft.com/office/drawing/2015/10/21/chartex" xmlns:cx3="http://schemas.microsoft.com/office/drawing/2016/5/9/chartex" xmlns:cx4="http://schemas.microsoft.com/office/drawing/2016/5/10/chartex" xmlns:cx5="http://schemas.microsoft.com/office/drawing/2016/5/11/chartex" xmlns:cx6="http://schemas.microsoft.com/office/drawing/2016/5/12/chartex" xmlns:cx7="http://schemas.microsoft.com/office/drawing/2016/5/13/chartex" xmlns:cx8="http://schemas.microsoft.com/office/drawing/2016/5/14/chartex" xmlns:mc="http://schemas.openxmlformats.org/markup-compatibility/2006" xmlns:aink="http://schemas.microsoft.com/office/drawing/2016/ink" xmlns:am3d="http://schemas.microsoft.com/office/drawing/2017/model3d" xmlns:o="urn:schemas-microsoft-com:office:office" xmlns:oel="http://schemas.microsoft.com/office/2019/extlst" xmlns:r="http://schemas.openxmlformats.org/officeDocument/2006/relationships" xmlns:m="http://schemas.openxmlformats.org/officeDocument/2006/math" xmlns:v="urn:schemas-microsoft-com:vml" xmlns:wp14="http://schemas.microsoft.com/office/word/2010/wordprocessingDrawing" xmlns:wp="http://schemas.openxmlformats.org/drawingml/2006/wordprocessingDrawing" xmlns:w10="urn:schemas-microsoft-com:office:word" xmlns:w="http://schemas.openxmlformats.org/wordprocessingml/2006/main" xmlns:w14="http://schemas.microsoft.com/office/word/2010/wordml" xmlns:w15="http://schemas.microsoft.com/office/word/2012/wordml" xmlns:w16cex="http://schemas.microsoft.com/office/word/2018/wordml/cex" xmlns:w16cid="http://schemas.microsoft.com/office/word/2016/wordml/cid" xmlns:w16="http://schemas.microsoft.com/office/word/2018/wordml" xmlns:w16sdtdh="http://schemas.microsoft.com/office/word/2020/wordml/sdtdatahash" xmlns:w16se="http://schemas.microsoft.com/office/word/2015/wordml/symex" xmlns:wpg="http://schemas.microsoft.com/office/word/2010/wordprocessingGroup" xmlns:wpi="http://schemas.microsoft.com/office/word/2010/wordprocessingInk" xmlns:wne="http://schemas.microsoft.com/office/word/2006/wordml" xmlns:wps="http://schemas.microsoft.com/office/word/2010/wordprocessingShape" mc:Ignorable="w14 w15 w16se w16cid w16 w16cex w16sdtdh wp14">
   <w:tbl>
     <w:tblPr>
       <w:tblW w:w="9754" w:type="dxa"/>
@@ -7735,8 +8443,13 @@
             <w:jc w:val="right"/>
           </w:pPr>
           <w:r>
-            <w:t>Projet : xxxxxx</w:t>
+            <w:t xml:space="preserve">Projet : </w:t>
           </w:r>
+          <w:proofErr w:type="spellStart"/>
+          <w:r>
+            <w:t>xxxxxx</w:t>
+          </w:r>
+          <w:proofErr w:type="spellEnd"/>
         </w:p>
       </w:tc>
     </w:tr>
@@ -7753,7 +8466,7 @@
 </file>
 
 <file path=word/numbering.xml><?xml version="1.0" encoding="utf-8"?>
-<w:numbering xmlns:wpc="http://schemas.microsoft.com/office/word/2010/wordprocessingCanvas" xmlns:cx="http://schemas.microsoft.com/office/drawing/2014/chartex" xmlns:cx1="http://schemas.microsoft.com/office/drawing/2015/9/8/chartex" xmlns:mc="http://schemas.openxmlformats.org/markup-compatibility/2006" xmlns:o="urn:schemas-microsoft-com:office:office" xmlns:r="http://schemas.openxmlformats.org/officeDocument/2006/relationships" xmlns:m="http://schemas.openxmlformats.org/officeDocument/2006/math" xmlns:v="urn:schemas-microsoft-com:vml" xmlns:wp14="http://schemas.microsoft.com/office/word/2010/wordprocessingDrawing" xmlns:wp="http://schemas.openxmlformats.org/drawingml/2006/wordprocessingDrawing" xmlns:w10="urn:schemas-microsoft-com:office:word" xmlns:w="http://schemas.openxmlformats.org/wordprocessingml/2006/main" xmlns:w14="http://schemas.microsoft.com/office/word/2010/wordml" xmlns:w15="http://schemas.microsoft.com/office/word/2012/wordml" xmlns:w16se="http://schemas.microsoft.com/office/word/2015/wordml/symex" xmlns:wpg="http://schemas.microsoft.com/office/word/2010/wordprocessingGroup" xmlns:wpi="http://schemas.microsoft.com/office/word/2010/wordprocessingInk" xmlns:wne="http://schemas.microsoft.com/office/word/2006/wordml" xmlns:wps="http://schemas.microsoft.com/office/word/2010/wordprocessingShape" mc:Ignorable="w14 w15 w16se wp14">
+<w:numbering xmlns:wpc="http://schemas.microsoft.com/office/word/2010/wordprocessingCanvas" xmlns:cx="http://schemas.microsoft.com/office/drawing/2014/chartex" xmlns:cx1="http://schemas.microsoft.com/office/drawing/2015/9/8/chartex" xmlns:cx2="http://schemas.microsoft.com/office/drawing/2015/10/21/chartex" xmlns:cx3="http://schemas.microsoft.com/office/drawing/2016/5/9/chartex" xmlns:cx4="http://schemas.microsoft.com/office/drawing/2016/5/10/chartex" xmlns:cx5="http://schemas.microsoft.com/office/drawing/2016/5/11/chartex" xmlns:cx6="http://schemas.microsoft.com/office/drawing/2016/5/12/chartex" xmlns:cx7="http://schemas.microsoft.com/office/drawing/2016/5/13/chartex" xmlns:cx8="http://schemas.microsoft.com/office/drawing/2016/5/14/chartex" xmlns:mc="http://schemas.openxmlformats.org/markup-compatibility/2006" xmlns:aink="http://schemas.microsoft.com/office/drawing/2016/ink" xmlns:am3d="http://schemas.microsoft.com/office/drawing/2017/model3d" xmlns:o="urn:schemas-microsoft-com:office:office" xmlns:oel="http://schemas.microsoft.com/office/2019/extlst" xmlns:r="http://schemas.openxmlformats.org/officeDocument/2006/relationships" xmlns:m="http://schemas.openxmlformats.org/officeDocument/2006/math" xmlns:v="urn:schemas-microsoft-com:vml" xmlns:wp14="http://schemas.microsoft.com/office/word/2010/wordprocessingDrawing" xmlns:wp="http://schemas.openxmlformats.org/drawingml/2006/wordprocessingDrawing" xmlns:w10="urn:schemas-microsoft-com:office:word" xmlns:w="http://schemas.openxmlformats.org/wordprocessingml/2006/main" xmlns:w14="http://schemas.microsoft.com/office/word/2010/wordml" xmlns:w15="http://schemas.microsoft.com/office/word/2012/wordml" xmlns:w16cex="http://schemas.microsoft.com/office/word/2018/wordml/cex" xmlns:w16cid="http://schemas.microsoft.com/office/word/2016/wordml/cid" xmlns:w16="http://schemas.microsoft.com/office/word/2018/wordml" xmlns:w16sdtdh="http://schemas.microsoft.com/office/word/2020/wordml/sdtdatahash" xmlns:w16se="http://schemas.microsoft.com/office/word/2015/wordml/symex" xmlns:wpg="http://schemas.microsoft.com/office/word/2010/wordprocessingGroup" xmlns:wpi="http://schemas.microsoft.com/office/word/2010/wordprocessingInk" xmlns:wne="http://schemas.microsoft.com/office/word/2006/wordml" xmlns:wps="http://schemas.microsoft.com/office/word/2010/wordprocessingShape" mc:Ignorable="w14 w15 w16se w16cid w16 w16cex w16sdtdh wp14">
   <w:abstractNum w:abstractNumId="0" w15:restartNumberingAfterBreak="0">
     <w:nsid w:val="00D0490F"/>
     <w:multiLevelType w:val="hybridMultilevel"/>
@@ -10883,25 +11596,25 @@
       </w:rPr>
     </w:lvl>
   </w:abstractNum>
-  <w:num w:numId="1">
+  <w:num w:numId="1" w16cid:durableId="2075348425">
     <w:abstractNumId w:val="10"/>
   </w:num>
-  <w:num w:numId="2">
+  <w:num w:numId="2" w16cid:durableId="344479368">
     <w:abstractNumId w:val="3"/>
   </w:num>
-  <w:num w:numId="3">
+  <w:num w:numId="3" w16cid:durableId="153301038">
     <w:abstractNumId w:val="11"/>
   </w:num>
-  <w:num w:numId="4">
+  <w:num w:numId="4" w16cid:durableId="1088114643">
     <w:abstractNumId w:val="14"/>
   </w:num>
-  <w:num w:numId="5">
+  <w:num w:numId="5" w16cid:durableId="602880278">
     <w:abstractNumId w:val="12"/>
   </w:num>
-  <w:num w:numId="6">
+  <w:num w:numId="6" w16cid:durableId="312373318">
     <w:abstractNumId w:val="0"/>
   </w:num>
-  <w:num w:numId="7">
+  <w:num w:numId="7" w16cid:durableId="1856111160">
     <w:abstractNumId w:val="10"/>
     <w:lvlOverride w:ilvl="0">
       <w:startOverride w:val="1"/>
@@ -10931,74 +11644,74 @@
       <w:startOverride w:val="1"/>
     </w:lvlOverride>
   </w:num>
-  <w:num w:numId="8">
+  <w:num w:numId="8" w16cid:durableId="254559707">
     <w:abstractNumId w:val="18"/>
   </w:num>
-  <w:num w:numId="9">
+  <w:num w:numId="9" w16cid:durableId="119569466">
     <w:abstractNumId w:val="20"/>
   </w:num>
-  <w:num w:numId="10">
+  <w:num w:numId="10" w16cid:durableId="829640596">
     <w:abstractNumId w:val="16"/>
   </w:num>
-  <w:num w:numId="11">
+  <w:num w:numId="11" w16cid:durableId="2089107113">
     <w:abstractNumId w:val="25"/>
   </w:num>
-  <w:num w:numId="12">
+  <w:num w:numId="12" w16cid:durableId="944577013">
     <w:abstractNumId w:val="4"/>
   </w:num>
-  <w:num w:numId="13">
+  <w:num w:numId="13" w16cid:durableId="285239716">
     <w:abstractNumId w:val="9"/>
   </w:num>
-  <w:num w:numId="14">
+  <w:num w:numId="14" w16cid:durableId="231428062">
     <w:abstractNumId w:val="26"/>
   </w:num>
-  <w:num w:numId="15">
+  <w:num w:numId="15" w16cid:durableId="957177042">
     <w:abstractNumId w:val="7"/>
   </w:num>
-  <w:num w:numId="16">
+  <w:num w:numId="16" w16cid:durableId="2029598586">
     <w:abstractNumId w:val="23"/>
   </w:num>
-  <w:num w:numId="17">
+  <w:num w:numId="17" w16cid:durableId="928779066">
     <w:abstractNumId w:val="6"/>
   </w:num>
-  <w:num w:numId="18">
+  <w:num w:numId="18" w16cid:durableId="1017972693">
     <w:abstractNumId w:val="13"/>
   </w:num>
-  <w:num w:numId="19">
+  <w:num w:numId="19" w16cid:durableId="526677795">
     <w:abstractNumId w:val="1"/>
   </w:num>
-  <w:num w:numId="20">
+  <w:num w:numId="20" w16cid:durableId="2040738715">
     <w:abstractNumId w:val="21"/>
   </w:num>
-  <w:num w:numId="21">
+  <w:num w:numId="21" w16cid:durableId="2018533047">
     <w:abstractNumId w:val="8"/>
   </w:num>
-  <w:num w:numId="22">
+  <w:num w:numId="22" w16cid:durableId="1529442924">
     <w:abstractNumId w:val="17"/>
   </w:num>
-  <w:num w:numId="23">
+  <w:num w:numId="23" w16cid:durableId="1237206869">
     <w:abstractNumId w:val="24"/>
   </w:num>
-  <w:num w:numId="24">
+  <w:num w:numId="24" w16cid:durableId="1473062498">
     <w:abstractNumId w:val="15"/>
   </w:num>
-  <w:num w:numId="25">
+  <w:num w:numId="25" w16cid:durableId="1335498398">
     <w:abstractNumId w:val="2"/>
   </w:num>
-  <w:num w:numId="26">
+  <w:num w:numId="26" w16cid:durableId="1093475690">
     <w:abstractNumId w:val="22"/>
   </w:num>
-  <w:num w:numId="27">
+  <w:num w:numId="27" w16cid:durableId="2027901407">
     <w:abstractNumId w:val="19"/>
   </w:num>
-  <w:num w:numId="28">
+  <w:num w:numId="28" w16cid:durableId="496268245">
     <w:abstractNumId w:val="5"/>
   </w:num>
 </w:numbering>
 </file>
 
 <file path=word/styles.xml><?xml version="1.0" encoding="utf-8"?>
-<w:styles xmlns:mc="http://schemas.openxmlformats.org/markup-compatibility/2006" xmlns:r="http://schemas.openxmlformats.org/officeDocument/2006/relationships" xmlns:w="http://schemas.openxmlformats.org/wordprocessingml/2006/main" xmlns:w14="http://schemas.microsoft.com/office/word/2010/wordml" xmlns:w15="http://schemas.microsoft.com/office/word/2012/wordml" xmlns:w16se="http://schemas.microsoft.com/office/word/2015/wordml/symex" mc:Ignorable="w14 w15 w16se">
+<w:styles xmlns:mc="http://schemas.openxmlformats.org/markup-compatibility/2006" xmlns:r="http://schemas.openxmlformats.org/officeDocument/2006/relationships" xmlns:w="http://schemas.openxmlformats.org/wordprocessingml/2006/main" xmlns:w14="http://schemas.microsoft.com/office/word/2010/wordml" xmlns:w15="http://schemas.microsoft.com/office/word/2012/wordml" xmlns:w16cex="http://schemas.microsoft.com/office/word/2018/wordml/cex" xmlns:w16cid="http://schemas.microsoft.com/office/word/2016/wordml/cid" xmlns:w16="http://schemas.microsoft.com/office/word/2018/wordml" xmlns:w16sdtdh="http://schemas.microsoft.com/office/word/2020/wordml/sdtdatahash" xmlns:w16se="http://schemas.microsoft.com/office/word/2015/wordml/symex" mc:Ignorable="w14 w15 w16se w16cid w16 w16cex w16sdtdh">
   <w:docDefaults>
     <w:rPrDefault>
       <w:rPr>
@@ -11014,7 +11727,7 @@
       </w:pPr>
     </w:pPrDefault>
   </w:docDefaults>
-  <w:latentStyles w:defLockedState="0" w:defUIPriority="99" w:defSemiHidden="0" w:defUnhideWhenUsed="0" w:defQFormat="0" w:count="371">
+  <w:latentStyles w:defLockedState="0" w:defUIPriority="99" w:defSemiHidden="0" w:defUnhideWhenUsed="0" w:defQFormat="0" w:count="376">
     <w:lsdException w:name="Normal" w:uiPriority="0" w:qFormat="1"/>
     <w:lsdException w:name="heading 1" w:uiPriority="0" w:qFormat="1"/>
     <w:lsdException w:name="heading 2" w:semiHidden="1" w:uiPriority="0" w:unhideWhenUsed="1" w:qFormat="1"/>
@@ -11386,6 +12099,11 @@
     <w:lsdException w:name="List Table 5 Dark Accent 6" w:uiPriority="50"/>
     <w:lsdException w:name="List Table 6 Colorful Accent 6" w:uiPriority="51"/>
     <w:lsdException w:name="List Table 7 Colorful Accent 6" w:uiPriority="52"/>
+    <w:lsdException w:name="Mention" w:semiHidden="1" w:unhideWhenUsed="1"/>
+    <w:lsdException w:name="Smart Hyperlink" w:semiHidden="1" w:unhideWhenUsed="1"/>
+    <w:lsdException w:name="Hashtag" w:semiHidden="1" w:unhideWhenUsed="1"/>
+    <w:lsdException w:name="Unresolved Mention" w:semiHidden="1" w:unhideWhenUsed="1"/>
+    <w:lsdException w:name="Smart Link" w:semiHidden="1" w:unhideWhenUsed="1"/>
   </w:latentStyles>
   <w:style w:type="paragraph" w:default="1" w:styleId="Normal">
     <w:name w:val="Normal"/>

</xml_diff>